<commit_message>
Connor: Updated Proj Desc, Solution Approach and Work Plan as per the advice of Nan
</commit_message>
<xml_diff>
--- a/Documentation/40103631 - Project Description, Solution Approach and Work Plan.docx
+++ b/Documentation/40103631 - Project Description, Solution Approach and Work Plan.docx
@@ -525,6 +525,301 @@
           <w:rFonts w:eastAsia="Times New Roman"/>
           <w:lang w:eastAsia="en-GB"/>
         </w:rPr>
+        <w:t>The Edge Node will be used as a form of Gateway [</w:t>
+      </w:r>
+      <w:hyperlink r:id="rId9" w:history="1">
+        <w:r>
+          <w:rPr>
+            <w:rStyle w:val="Hyperlink"/>
+            <w:rFonts w:eastAsia="Times New Roman"/>
+            <w:lang w:eastAsia="en-GB"/>
+          </w:rPr>
+          <w:t>19</w:t>
+        </w:r>
+      </w:hyperlink>
+      <w:r>
+        <w:rPr>
+          <w:rFonts w:eastAsia="Times New Roman"/>
+          <w:lang w:eastAsia="en-GB"/>
+        </w:rPr>
+        <w:t xml:space="preserve">] to handle traffic from a certain subset of computers. This will allow for some requests to be processed or pre-processed on the Edge Node directly </w:t>
+      </w:r>
+      <w:r>
+        <w:rPr>
+          <w:rFonts w:eastAsia="Times New Roman"/>
+          <w:lang w:eastAsia="en-GB"/>
+        </w:rPr>
+        <w:t>to</w:t>
+      </w:r>
+      <w:r>
+        <w:rPr>
+          <w:rFonts w:eastAsia="Times New Roman"/>
+          <w:lang w:eastAsia="en-GB"/>
+        </w:rPr>
+        <w:t xml:space="preserve"> ease stress on a Data Centre.</w:t>
+      </w:r>
+    </w:p>
+    <w:p>
+      <w:pPr>
+        <w:rPr>
+          <w:rFonts w:eastAsia="Times New Roman"/>
+          <w:lang w:eastAsia="en-GB"/>
+        </w:rPr>
+      </w:pPr>
+      <w:r>
+        <w:rPr>
+          <w:rFonts w:eastAsia="Times New Roman"/>
+          <w:lang w:eastAsia="en-GB"/>
+        </w:rPr>
+        <w:t xml:space="preserve">The </w:t>
+      </w:r>
+      <w:r>
+        <w:rPr>
+          <w:rFonts w:eastAsia="Times New Roman"/>
+          <w:lang w:eastAsia="en-GB"/>
+        </w:rPr>
+        <w:t xml:space="preserve">Client Device </w:t>
+      </w:r>
+      <w:r>
+        <w:rPr>
+          <w:rFonts w:eastAsia="Times New Roman"/>
+          <w:lang w:eastAsia="en-GB"/>
+        </w:rPr>
+        <w:t xml:space="preserve">will be </w:t>
+      </w:r>
+      <w:r>
+        <w:rPr>
+          <w:rFonts w:eastAsia="Times New Roman"/>
+          <w:lang w:eastAsia="en-GB"/>
+        </w:rPr>
+        <w:t xml:space="preserve">physically </w:t>
+      </w:r>
+      <w:r>
+        <w:rPr>
+          <w:rFonts w:eastAsia="Times New Roman"/>
+          <w:lang w:eastAsia="en-GB"/>
+        </w:rPr>
+        <w:t xml:space="preserve">closer to the </w:t>
+      </w:r>
+      <w:r>
+        <w:rPr>
+          <w:rFonts w:eastAsia="Times New Roman"/>
+          <w:lang w:eastAsia="en-GB"/>
+        </w:rPr>
+        <w:t>Edge Node</w:t>
+      </w:r>
+      <w:r>
+        <w:rPr>
+          <w:rFonts w:eastAsia="Times New Roman"/>
+          <w:lang w:eastAsia="en-GB"/>
+        </w:rPr>
+        <w:t xml:space="preserve"> </w:t>
+      </w:r>
+      <w:r>
+        <w:rPr>
+          <w:rFonts w:eastAsia="Times New Roman"/>
+          <w:lang w:eastAsia="en-GB"/>
+        </w:rPr>
+        <w:t>than</w:t>
+      </w:r>
+      <w:r>
+        <w:rPr>
+          <w:rFonts w:eastAsia="Times New Roman"/>
+          <w:lang w:eastAsia="en-GB"/>
+        </w:rPr>
+        <w:t xml:space="preserve"> it is to</w:t>
+      </w:r>
+      <w:r>
+        <w:rPr>
+          <w:rFonts w:eastAsia="Times New Roman"/>
+          <w:lang w:eastAsia="en-GB"/>
+        </w:rPr>
+        <w:t xml:space="preserve"> the Data Centr</w:t>
+      </w:r>
+      <w:r>
+        <w:rPr>
+          <w:rFonts w:eastAsia="Times New Roman"/>
+          <w:lang w:eastAsia="en-GB"/>
+        </w:rPr>
+        <w:t xml:space="preserve">e. This is </w:t>
+      </w:r>
+      <w:r>
+        <w:rPr>
+          <w:rFonts w:eastAsia="Times New Roman"/>
+          <w:lang w:eastAsia="en-GB"/>
+        </w:rPr>
+        <w:t xml:space="preserve">to allow for faster processing of requests. </w:t>
+      </w:r>
+      <w:r>
+        <w:rPr>
+          <w:rFonts w:eastAsia="Times New Roman"/>
+          <w:lang w:eastAsia="en-GB"/>
+        </w:rPr>
+        <w:t>The Edge Node</w:t>
+      </w:r>
+      <w:r>
+        <w:rPr>
+          <w:rFonts w:eastAsia="Times New Roman"/>
+          <w:lang w:eastAsia="en-GB"/>
+        </w:rPr>
+        <w:t xml:space="preserve"> </w:t>
+      </w:r>
+      <w:r>
+        <w:rPr>
+          <w:rFonts w:eastAsia="Times New Roman"/>
+          <w:lang w:eastAsia="en-GB"/>
+        </w:rPr>
+        <w:t>could</w:t>
+      </w:r>
+      <w:r>
+        <w:rPr>
+          <w:rFonts w:eastAsia="Times New Roman"/>
+          <w:lang w:eastAsia="en-GB"/>
+        </w:rPr>
+        <w:t xml:space="preserve"> be located </w:t>
+      </w:r>
+      <w:r>
+        <w:rPr>
+          <w:rFonts w:eastAsia="Times New Roman"/>
+          <w:lang w:eastAsia="en-GB"/>
+        </w:rPr>
+        <w:t>at a Primary Connection Point</w:t>
+      </w:r>
+      <w:r>
+        <w:rPr>
+          <w:rFonts w:eastAsia="Times New Roman"/>
+          <w:lang w:eastAsia="en-GB"/>
+        </w:rPr>
+        <w:t xml:space="preserve"> [</w:t>
+      </w:r>
+      <w:hyperlink r:id="rId10" w:history="1">
+        <w:r>
+          <w:rPr>
+            <w:rStyle w:val="Hyperlink"/>
+            <w:rFonts w:eastAsia="Times New Roman"/>
+            <w:lang w:eastAsia="en-GB"/>
+          </w:rPr>
+          <w:t>20</w:t>
+        </w:r>
+      </w:hyperlink>
+      <w:r>
+        <w:rPr>
+          <w:rFonts w:eastAsia="Times New Roman"/>
+          <w:lang w:eastAsia="en-GB"/>
+        </w:rPr>
+        <w:t>]</w:t>
+      </w:r>
+      <w:r>
+        <w:rPr>
+          <w:rFonts w:eastAsia="Times New Roman"/>
+          <w:lang w:eastAsia="en-GB"/>
+        </w:rPr>
+        <w:t>. T</w:t>
+      </w:r>
+      <w:r>
+        <w:rPr>
+          <w:rFonts w:eastAsia="Times New Roman"/>
+          <w:lang w:eastAsia="en-GB"/>
+        </w:rPr>
+        <w:t xml:space="preserve">he purpose of </w:t>
+      </w:r>
+      <w:r>
+        <w:rPr>
+          <w:rFonts w:eastAsia="Times New Roman"/>
+          <w:lang w:eastAsia="en-GB"/>
+        </w:rPr>
+        <w:t>it</w:t>
+      </w:r>
+      <w:r>
+        <w:rPr>
+          <w:rFonts w:eastAsia="Times New Roman"/>
+          <w:lang w:eastAsia="en-GB"/>
+        </w:rPr>
+        <w:t xml:space="preserve"> being located here is </w:t>
+      </w:r>
+      <w:r>
+        <w:rPr>
+          <w:rFonts w:eastAsia="Times New Roman"/>
+          <w:lang w:eastAsia="en-GB"/>
+        </w:rPr>
+        <w:t xml:space="preserve">that </w:t>
+      </w:r>
+      <w:r>
+        <w:rPr>
+          <w:rFonts w:eastAsia="Times New Roman"/>
+          <w:lang w:eastAsia="en-GB"/>
+        </w:rPr>
+        <w:t xml:space="preserve">it is </w:t>
+      </w:r>
+      <w:r>
+        <w:rPr>
+          <w:rFonts w:eastAsia="Times New Roman"/>
+          <w:lang w:eastAsia="en-GB"/>
+        </w:rPr>
+        <w:t xml:space="preserve">in a centralised enough location that the beneficial effects of the added resources can be shared among </w:t>
+      </w:r>
+      <w:r>
+        <w:rPr>
+          <w:rFonts w:eastAsia="Times New Roman"/>
+          <w:lang w:eastAsia="en-GB"/>
+        </w:rPr>
+        <w:t>several hundred</w:t>
+      </w:r>
+      <w:r>
+        <w:rPr>
+          <w:rFonts w:eastAsia="Times New Roman"/>
+          <w:lang w:eastAsia="en-GB"/>
+        </w:rPr>
+        <w:t xml:space="preserve"> customers</w:t>
+      </w:r>
+      <w:r>
+        <w:rPr>
+          <w:rFonts w:eastAsia="Times New Roman"/>
+          <w:lang w:eastAsia="en-GB"/>
+        </w:rPr>
+        <w:t xml:space="preserve"> </w:t>
+      </w:r>
+      <w:r>
+        <w:rPr>
+          <w:rFonts w:eastAsia="Times New Roman"/>
+          <w:lang w:eastAsia="en-GB"/>
+        </w:rPr>
+        <w:t xml:space="preserve">but not so many as to have a detrimental effect </w:t>
+      </w:r>
+      <w:r>
+        <w:rPr>
+          <w:rFonts w:eastAsia="Times New Roman"/>
+          <w:lang w:eastAsia="en-GB"/>
+        </w:rPr>
+        <w:t>caused by</w:t>
+      </w:r>
+      <w:r>
+        <w:rPr>
+          <w:rFonts w:eastAsia="Times New Roman"/>
+          <w:lang w:eastAsia="en-GB"/>
+        </w:rPr>
+        <w:t xml:space="preserve"> delayed response times.</w:t>
+      </w:r>
+      <w:r>
+        <w:rPr>
+          <w:rFonts w:eastAsia="Times New Roman"/>
+          <w:lang w:eastAsia="en-GB"/>
+        </w:rPr>
+        <w:t xml:space="preserve"> However it could be configured to run in a home network as well. </w:t>
+      </w:r>
+    </w:p>
+    <w:p>
+      <w:pPr>
+        <w:rPr>
+          <w:rFonts w:eastAsia="Times New Roman"/>
+          <w:lang w:eastAsia="en-GB"/>
+        </w:rPr>
+      </w:pPr>
+      <w:r>
+        <w:rPr>
+          <w:rFonts w:eastAsia="Times New Roman"/>
+          <w:lang w:eastAsia="en-GB"/>
+        </w:rPr>
         <w:t xml:space="preserve">It will also </w:t>
       </w:r>
       <w:r>
@@ -821,29 +1116,6 @@
     </w:p>
     <w:p>
       <w:pPr>
-        <w:spacing w:line="240" w:lineRule="auto"/>
-        <w:rPr>
-          <w:rFonts w:eastAsia="Times New Roman"/>
-          <w:lang w:eastAsia="en-GB"/>
-        </w:rPr>
-      </w:pPr>
-      <w:r>
-        <w:rPr>
-          <w:rFonts w:eastAsia="Times New Roman"/>
-          <w:lang w:eastAsia="en-GB"/>
-        </w:rPr>
-        <w:t>-</w:t>
-      </w:r>
-      <w:r>
-        <w:rPr>
-          <w:rFonts w:eastAsia="Times New Roman"/>
-          <w:lang w:eastAsia="en-GB"/>
-        </w:rPr>
-        <w:t xml:space="preserve"> Deep Learning</w:t>
-      </w:r>
-    </w:p>
-    <w:p>
-      <w:pPr>
         <w:pStyle w:val="ListParagraph"/>
         <w:numPr>
           <w:ilvl w:val="0"/>
@@ -860,7 +1132,58 @@
           <w:rFonts w:eastAsia="Times New Roman"/>
           <w:lang w:eastAsia="en-GB"/>
         </w:rPr>
-        <w:t>Receiving information from a Client Device</w:t>
+        <w:t xml:space="preserve">A benefit of this application could be </w:t>
+      </w:r>
+      <w:r>
+        <w:rPr>
+          <w:rFonts w:eastAsia="Times New Roman"/>
+          <w:lang w:eastAsia="en-GB"/>
+        </w:rPr>
+        <w:t xml:space="preserve">reduced </w:t>
+      </w:r>
+      <w:r>
+        <w:rPr>
+          <w:rFonts w:eastAsia="Times New Roman"/>
+          <w:lang w:eastAsia="en-GB"/>
+        </w:rPr>
+        <w:t>latency in getting</w:t>
+      </w:r>
+      <w:r>
+        <w:rPr>
+          <w:rFonts w:eastAsia="Times New Roman"/>
+          <w:lang w:eastAsia="en-GB"/>
+        </w:rPr>
+        <w:t xml:space="preserve"> a response to the Client Device</w:t>
+      </w:r>
+      <w:r>
+        <w:rPr>
+          <w:rFonts w:eastAsia="Times New Roman"/>
+          <w:lang w:eastAsia="en-GB"/>
+        </w:rPr>
+        <w:t>’s request</w:t>
+      </w:r>
+    </w:p>
+    <w:p>
+      <w:pPr>
+        <w:spacing w:line="240" w:lineRule="auto"/>
+        <w:rPr>
+          <w:rFonts w:eastAsia="Times New Roman"/>
+          <w:lang w:eastAsia="en-GB"/>
+        </w:rPr>
+      </w:pPr>
+      <w:r>
+        <w:rPr>
+          <w:rFonts w:eastAsia="Times New Roman"/>
+          <w:lang w:eastAsia="en-GB"/>
+        </w:rPr>
+        <w:t>-</w:t>
+      </w:r>
+      <w:r>
+        <w:rPr>
+          <w:rFonts w:eastAsia="Times New Roman"/>
+          <w:lang w:eastAsia="en-GB"/>
+        </w:rPr>
+        <w:t xml:space="preserve"> Deep Learning</w:t>
       </w:r>
     </w:p>
     <w:p>
@@ -881,21 +1204,7 @@
           <w:rFonts w:eastAsia="Times New Roman"/>
           <w:lang w:eastAsia="en-GB"/>
         </w:rPr>
-        <w:t>P</w:t>
-      </w:r>
-      <w:r>
-        <w:rPr>
-          <w:rFonts w:eastAsia="Times New Roman"/>
-          <w:lang w:eastAsia="en-GB"/>
-        </w:rPr>
-        <w:t xml:space="preserve">rocessing requests based on learning models and data sets </w:t>
-      </w:r>
-      <w:r>
-        <w:rPr>
-          <w:rFonts w:eastAsia="Times New Roman"/>
-          <w:lang w:eastAsia="en-GB"/>
-        </w:rPr>
-        <w:t>on the Edge Node</w:t>
+        <w:t>Receiving information from a Client Device</w:t>
       </w:r>
     </w:p>
     <w:p>
@@ -916,51 +1225,22 @@
           <w:rFonts w:eastAsia="Times New Roman"/>
           <w:lang w:eastAsia="en-GB"/>
         </w:rPr>
-        <w:t>S</w:t>
-      </w:r>
-      <w:r>
-        <w:rPr>
-          <w:rFonts w:eastAsia="Times New Roman"/>
-          <w:lang w:eastAsia="en-GB"/>
-        </w:rPr>
-        <w:t>ending the processed request on to the Data Centre</w:t>
-      </w:r>
-    </w:p>
-    <w:p>
-      <w:pPr>
-        <w:spacing w:line="240" w:lineRule="auto"/>
-        <w:rPr>
-          <w:rFonts w:eastAsia="Times New Roman"/>
-          <w:lang w:eastAsia="en-GB"/>
-        </w:rPr>
-      </w:pPr>
-      <w:r>
-        <w:rPr>
-          <w:rFonts w:eastAsia="Times New Roman"/>
-          <w:lang w:eastAsia="en-GB"/>
-        </w:rPr>
-        <w:t xml:space="preserve">- </w:t>
-      </w:r>
-      <w:r>
-        <w:rPr>
-          <w:rFonts w:eastAsia="Times New Roman"/>
-          <w:lang w:eastAsia="en-GB"/>
-        </w:rPr>
-        <w:t xml:space="preserve">Processing many requests from </w:t>
-      </w:r>
-      <w:r>
-        <w:rPr>
-          <w:rFonts w:eastAsia="Times New Roman"/>
-          <w:lang w:eastAsia="en-GB"/>
-        </w:rPr>
-        <w:t>Internet of Things (IOT)</w:t>
-      </w:r>
-      <w:r>
-        <w:rPr>
-          <w:rFonts w:eastAsia="Times New Roman"/>
-          <w:lang w:eastAsia="en-GB"/>
-        </w:rPr>
-        <w:t xml:space="preserve"> devices </w:t>
+        <w:lastRenderedPageBreak/>
+        <w:t>P</w:t>
+      </w:r>
+      <w:r>
+        <w:rPr>
+          <w:rFonts w:eastAsia="Times New Roman"/>
+          <w:lang w:eastAsia="en-GB"/>
+        </w:rPr>
+        <w:t xml:space="preserve">rocessing requests based on learning models and data sets </w:t>
+      </w:r>
+      <w:r>
+        <w:rPr>
+          <w:rFonts w:eastAsia="Times New Roman"/>
+          <w:lang w:eastAsia="en-GB"/>
+        </w:rPr>
+        <w:t>on the Edge Node</w:t>
       </w:r>
     </w:p>
     <w:p>
@@ -981,21 +1261,14 @@
           <w:rFonts w:eastAsia="Times New Roman"/>
           <w:lang w:eastAsia="en-GB"/>
         </w:rPr>
-        <w:t>Receiv</w:t>
-      </w:r>
-      <w:r>
-        <w:rPr>
-          <w:rFonts w:eastAsia="Times New Roman"/>
-          <w:lang w:eastAsia="en-GB"/>
-        </w:rPr>
-        <w:t>e r</w:t>
-      </w:r>
-      <w:r>
-        <w:rPr>
-          <w:rFonts w:eastAsia="Times New Roman"/>
-          <w:lang w:eastAsia="en-GB"/>
-        </w:rPr>
-        <w:t>equests from Client Devices</w:t>
+        <w:t>S</w:t>
+      </w:r>
+      <w:r>
+        <w:rPr>
+          <w:rFonts w:eastAsia="Times New Roman"/>
+          <w:lang w:eastAsia="en-GB"/>
+        </w:rPr>
+        <w:t>ending the processed request on to the Data Centre</w:t>
       </w:r>
     </w:p>
     <w:p>
@@ -1016,28 +1289,72 @@
           <w:rFonts w:eastAsia="Times New Roman"/>
           <w:lang w:eastAsia="en-GB"/>
         </w:rPr>
-        <w:t>Process request d</w:t>
-      </w:r>
-      <w:r>
-        <w:rPr>
-          <w:rFonts w:eastAsia="Times New Roman"/>
-          <w:lang w:eastAsia="en-GB"/>
-        </w:rPr>
-        <w:t xml:space="preserve">ata </w:t>
-      </w:r>
-      <w:r>
-        <w:rPr>
-          <w:rFonts w:eastAsia="Times New Roman"/>
-          <w:lang w:eastAsia="en-GB"/>
-        </w:rPr>
-        <w:t>to infer information</w:t>
-      </w:r>
-      <w:r>
-        <w:rPr>
-          <w:rFonts w:eastAsia="Times New Roman"/>
-          <w:lang w:eastAsia="en-GB"/>
-        </w:rPr>
-        <w:t xml:space="preserve"> on the Edge Node</w:t>
+        <w:t xml:space="preserve">A benefit of this application </w:t>
+      </w:r>
+      <w:r>
+        <w:rPr>
+          <w:rFonts w:eastAsia="Times New Roman"/>
+          <w:lang w:eastAsia="en-GB"/>
+        </w:rPr>
+        <w:t>could</w:t>
+      </w:r>
+      <w:r>
+        <w:rPr>
+          <w:rFonts w:eastAsia="Times New Roman"/>
+          <w:lang w:eastAsia="en-GB"/>
+        </w:rPr>
+        <w:t xml:space="preserve"> be reduced CPU load on the </w:t>
+      </w:r>
+      <w:r>
+        <w:rPr>
+          <w:rFonts w:eastAsia="Times New Roman"/>
+          <w:lang w:eastAsia="en-GB"/>
+        </w:rPr>
+        <w:t>Data Centre</w:t>
+      </w:r>
+    </w:p>
+    <w:p>
+      <w:pPr>
+        <w:spacing w:line="240" w:lineRule="auto"/>
+        <w:rPr>
+          <w:rFonts w:eastAsia="Times New Roman"/>
+          <w:lang w:eastAsia="en-GB"/>
+        </w:rPr>
+      </w:pPr>
+      <w:r>
+        <w:rPr>
+          <w:rFonts w:eastAsia="Times New Roman"/>
+          <w:lang w:eastAsia="en-GB"/>
+        </w:rPr>
+        <w:t xml:space="preserve">- </w:t>
+      </w:r>
+      <w:r>
+        <w:rPr>
+          <w:rFonts w:eastAsia="Times New Roman"/>
+          <w:lang w:eastAsia="en-GB"/>
+        </w:rPr>
+        <w:t xml:space="preserve">Processing many requests from </w:t>
+      </w:r>
+      <w:r>
+        <w:rPr>
+          <w:rFonts w:eastAsia="Times New Roman"/>
+          <w:lang w:eastAsia="en-GB"/>
+        </w:rPr>
+        <w:t>Internet of Things (Io</w:t>
+      </w:r>
+      <w:r>
+        <w:rPr>
+          <w:rFonts w:eastAsia="Times New Roman"/>
+          <w:lang w:eastAsia="en-GB"/>
+        </w:rPr>
+        <w:t>T)</w:t>
+      </w:r>
+      <w:r>
+        <w:rPr>
+          <w:rFonts w:eastAsia="Times New Roman"/>
+          <w:lang w:eastAsia="en-GB"/>
+        </w:rPr>
+        <w:t xml:space="preserve"> devices </w:t>
       </w:r>
     </w:p>
     <w:p>
@@ -1058,14 +1375,21 @@
           <w:rFonts w:eastAsia="Times New Roman"/>
           <w:lang w:eastAsia="en-GB"/>
         </w:rPr>
-        <w:t xml:space="preserve">It will then be sent </w:t>
-      </w:r>
-      <w:r>
-        <w:rPr>
-          <w:rFonts w:eastAsia="Times New Roman"/>
-          <w:lang w:eastAsia="en-GB"/>
-        </w:rPr>
-        <w:t>for storage in a Data Centre</w:t>
+        <w:t>Receiv</w:t>
+      </w:r>
+      <w:r>
+        <w:rPr>
+          <w:rFonts w:eastAsia="Times New Roman"/>
+          <w:lang w:eastAsia="en-GB"/>
+        </w:rPr>
+        <w:t>e r</w:t>
+      </w:r>
+      <w:r>
+        <w:rPr>
+          <w:rFonts w:eastAsia="Times New Roman"/>
+          <w:lang w:eastAsia="en-GB"/>
+        </w:rPr>
+        <w:t>equests from Client Devices</w:t>
       </w:r>
     </w:p>
     <w:p>
@@ -1086,6 +1410,76 @@
           <w:rFonts w:eastAsia="Times New Roman"/>
           <w:lang w:eastAsia="en-GB"/>
         </w:rPr>
+        <w:t>Process request d</w:t>
+      </w:r>
+      <w:r>
+        <w:rPr>
+          <w:rFonts w:eastAsia="Times New Roman"/>
+          <w:lang w:eastAsia="en-GB"/>
+        </w:rPr>
+        <w:t xml:space="preserve">ata </w:t>
+      </w:r>
+      <w:r>
+        <w:rPr>
+          <w:rFonts w:eastAsia="Times New Roman"/>
+          <w:lang w:eastAsia="en-GB"/>
+        </w:rPr>
+        <w:t>to infer information</w:t>
+      </w:r>
+      <w:r>
+        <w:rPr>
+          <w:rFonts w:eastAsia="Times New Roman"/>
+          <w:lang w:eastAsia="en-GB"/>
+        </w:rPr>
+        <w:t xml:space="preserve"> on the Edge Node</w:t>
+      </w:r>
+    </w:p>
+    <w:p>
+      <w:pPr>
+        <w:pStyle w:val="ListParagraph"/>
+        <w:numPr>
+          <w:ilvl w:val="0"/>
+          <w:numId w:val="3"/>
+        </w:numPr>
+        <w:spacing w:line="240" w:lineRule="auto"/>
+        <w:rPr>
+          <w:rFonts w:eastAsia="Times New Roman"/>
+          <w:lang w:eastAsia="en-GB"/>
+        </w:rPr>
+      </w:pPr>
+      <w:r>
+        <w:rPr>
+          <w:rFonts w:eastAsia="Times New Roman"/>
+          <w:lang w:eastAsia="en-GB"/>
+        </w:rPr>
+        <w:t xml:space="preserve">It will then be sent </w:t>
+      </w:r>
+      <w:r>
+        <w:rPr>
+          <w:rFonts w:eastAsia="Times New Roman"/>
+          <w:lang w:eastAsia="en-GB"/>
+        </w:rPr>
+        <w:t>for storage in a Data Centre</w:t>
+      </w:r>
+    </w:p>
+    <w:p>
+      <w:pPr>
+        <w:pStyle w:val="ListParagraph"/>
+        <w:numPr>
+          <w:ilvl w:val="0"/>
+          <w:numId w:val="3"/>
+        </w:numPr>
+        <w:spacing w:line="240" w:lineRule="auto"/>
+        <w:rPr>
+          <w:rFonts w:eastAsia="Times New Roman"/>
+          <w:lang w:eastAsia="en-GB"/>
+        </w:rPr>
+      </w:pPr>
+      <w:r>
+        <w:rPr>
+          <w:rFonts w:eastAsia="Times New Roman"/>
+          <w:lang w:eastAsia="en-GB"/>
+        </w:rPr>
         <w:t>I</w:t>
       </w:r>
       <w:r>
@@ -1094,6 +1488,27 @@
           <w:lang w:eastAsia="en-GB"/>
         </w:rPr>
         <w:t>t can be queried at a later stage.</w:t>
+      </w:r>
+    </w:p>
+    <w:p>
+      <w:pPr>
+        <w:pStyle w:val="ListParagraph"/>
+        <w:numPr>
+          <w:ilvl w:val="0"/>
+          <w:numId w:val="3"/>
+        </w:numPr>
+        <w:spacing w:line="240" w:lineRule="auto"/>
+        <w:rPr>
+          <w:rFonts w:eastAsia="Times New Roman"/>
+          <w:lang w:eastAsia="en-GB"/>
+        </w:rPr>
+      </w:pPr>
+      <w:r>
+        <w:rPr>
+          <w:rFonts w:eastAsia="Times New Roman"/>
+          <w:lang w:eastAsia="en-GB"/>
+        </w:rPr>
+        <w:t>A benefit of this application could be that network use between the IoT devices and Data Centre would be reduced</w:t>
       </w:r>
     </w:p>
     <w:p>
@@ -1161,12 +1576,16 @@
         </w:rPr>
       </w:pPr>
       <w:r>
-        <w:lastRenderedPageBreak/>
         <w:t>Process requests quickly for web pages that have been already stored on the Edge Node and return the information directly to the Client Device</w:t>
       </w:r>
     </w:p>
     <w:p>
       <w:pPr>
+        <w:pStyle w:val="ListParagraph"/>
+        <w:numPr>
+          <w:ilvl w:val="0"/>
+          <w:numId w:val="4"/>
+        </w:numPr>
         <w:spacing w:line="240" w:lineRule="auto"/>
         <w:rPr>
           <w:rFonts w:eastAsia="Times New Roman"/>
@@ -1174,6 +1593,18 @@
         </w:rPr>
       </w:pPr>
       <w:r>
+        <w:t xml:space="preserve">A benefit of this application could be that the network traffic between Client Devices and the Data Centre is reduced </w:t>
+      </w:r>
+    </w:p>
+    <w:p>
+      <w:pPr>
+        <w:spacing w:line="240" w:lineRule="auto"/>
+        <w:rPr>
+          <w:rFonts w:eastAsia="Times New Roman"/>
+          <w:lang w:eastAsia="en-GB"/>
+        </w:rPr>
+      </w:pPr>
+      <w:r>
         <w:rPr>
           <w:rFonts w:eastAsia="Times New Roman"/>
           <w:lang w:eastAsia="en-GB"/>
@@ -1306,65 +1737,153 @@
           <w:lang w:eastAsia="en-GB"/>
         </w:rPr>
         <w:t xml:space="preserve">be </w:t>
+      </w:r>
+      <w:r>
+        <w:rPr>
+          <w:rFonts w:eastAsia="Times New Roman"/>
+          <w:lang w:eastAsia="en-GB"/>
+        </w:rPr>
+        <w:t>investigated</w:t>
+      </w:r>
+      <w:r>
+        <w:rPr>
+          <w:rFonts w:eastAsia="Times New Roman"/>
+          <w:lang w:eastAsia="en-GB"/>
+        </w:rPr>
+        <w:t xml:space="preserve">. </w:t>
+      </w:r>
+      <w:r>
+        <w:rPr>
+          <w:rFonts w:eastAsia="Times New Roman"/>
+          <w:lang w:eastAsia="en-GB"/>
+        </w:rPr>
+        <w:t>T</w:t>
+      </w:r>
+      <w:r>
+        <w:rPr>
+          <w:rFonts w:eastAsia="Times New Roman"/>
+          <w:lang w:eastAsia="en-GB"/>
+        </w:rPr>
+        <w:t xml:space="preserve">hese metrics </w:t>
+      </w:r>
+      <w:r>
+        <w:rPr>
+          <w:rFonts w:eastAsia="Times New Roman"/>
+          <w:lang w:eastAsia="en-GB"/>
+        </w:rPr>
+        <w:t xml:space="preserve">can be recorded </w:t>
+      </w:r>
+      <w:r>
+        <w:rPr>
+          <w:rFonts w:eastAsia="Times New Roman"/>
+          <w:lang w:eastAsia="en-GB"/>
+        </w:rPr>
+        <w:t xml:space="preserve">by </w:t>
+      </w:r>
+      <w:r>
+        <w:rPr>
+          <w:rFonts w:eastAsia="Times New Roman"/>
+          <w:lang w:eastAsia="en-GB"/>
+        </w:rPr>
+        <w:t xml:space="preserve">measuring </w:t>
+      </w:r>
+      <w:r>
+        <w:rPr>
+          <w:rFonts w:eastAsia="Times New Roman"/>
+          <w:lang w:eastAsia="en-GB"/>
+        </w:rPr>
+        <w:t xml:space="preserve">latency of requests between these devices, the computational stress on each node and the total cost of these systems including their potential re-usability and </w:t>
+      </w:r>
+      <w:r>
+        <w:rPr>
+          <w:rFonts w:eastAsia="Times New Roman"/>
+          <w:lang w:eastAsia="en-GB"/>
+        </w:rPr>
+        <w:t>energy consumption.</w:t>
+      </w:r>
+    </w:p>
+    <w:p>
+      <w:pPr>
+        <w:rPr>
+          <w:rFonts w:eastAsia="Times New Roman"/>
+          <w:lang w:eastAsia="en-GB"/>
+        </w:rPr>
+      </w:pPr>
+      <w:r>
+        <w:rPr>
+          <w:rFonts w:eastAsia="Times New Roman"/>
+          <w:lang w:eastAsia="en-GB"/>
+        </w:rPr>
+        <w:t>The way that resources are allocated at the Edge Node</w:t>
+      </w:r>
+      <w:r>
+        <w:rPr>
+          <w:rFonts w:eastAsia="Times New Roman"/>
+          <w:lang w:eastAsia="en-GB"/>
+        </w:rPr>
+        <w:t xml:space="preserve"> currently</w:t>
+      </w:r>
+      <w:r>
+        <w:rPr>
+          <w:rFonts w:eastAsia="Times New Roman"/>
+          <w:lang w:eastAsia="en-GB"/>
+        </w:rPr>
+        <w:t xml:space="preserve"> will also have to be investigated as this will allow for better control over the applications running on the Edge Node</w:t>
+      </w:r>
+      <w:r>
+        <w:rPr>
+          <w:rFonts w:eastAsia="Times New Roman"/>
+          <w:lang w:eastAsia="en-GB"/>
+        </w:rPr>
+        <w:t>. The default load balancing policy (such as round robin</w:t>
+      </w:r>
+      <w:r>
+        <w:rPr>
+          <w:rFonts w:eastAsia="Times New Roman"/>
+          <w:lang w:eastAsia="en-GB"/>
+        </w:rPr>
+        <w:t xml:space="preserve"> [</w:t>
+      </w:r>
+      <w:hyperlink r:id="rId11" w:history="1">
+        <w:r>
+          <w:rPr>
+            <w:rStyle w:val="Hyperlink"/>
+            <w:rFonts w:eastAsia="Times New Roman"/>
+            <w:lang w:eastAsia="en-GB"/>
+          </w:rPr>
+          <w:t>21</w:t>
+        </w:r>
+      </w:hyperlink>
+      <w:r>
+        <w:rPr>
+          <w:rFonts w:eastAsia="Times New Roman"/>
+          <w:lang w:eastAsia="en-GB"/>
+        </w:rPr>
+        <w:t>]</w:t>
+      </w:r>
+      <w:r>
+        <w:rPr>
+          <w:rFonts w:eastAsia="Times New Roman"/>
+          <w:lang w:eastAsia="en-GB"/>
+        </w:rPr>
+        <w:t xml:space="preserve">) will need to be investigated to </w:t>
+      </w:r>
+      <w:r>
+        <w:rPr>
+          <w:rFonts w:eastAsia="Times New Roman"/>
+          <w:lang w:eastAsia="en-GB"/>
+        </w:rPr>
+        <w:t>ensure that th</w:t>
+      </w:r>
+      <w:r>
+        <w:rPr>
+          <w:rFonts w:eastAsia="Times New Roman"/>
+          <w:lang w:eastAsia="en-GB"/>
+        </w:rPr>
+        <w:t>is is the best method available or to find a better alternative.</w:t>
       </w:r>
       <w:bookmarkStart w:id="0" w:name="_GoBack"/>
       <w:bookmarkEnd w:id="0"/>
-      <w:r>
-        <w:rPr>
-          <w:rFonts w:eastAsia="Times New Roman"/>
-          <w:lang w:eastAsia="en-GB"/>
-        </w:rPr>
-        <w:t>investigated</w:t>
-      </w:r>
-      <w:r>
-        <w:rPr>
-          <w:rFonts w:eastAsia="Times New Roman"/>
-          <w:lang w:eastAsia="en-GB"/>
-        </w:rPr>
-        <w:t xml:space="preserve">. </w:t>
-      </w:r>
-      <w:r>
-        <w:rPr>
-          <w:rFonts w:eastAsia="Times New Roman"/>
-          <w:lang w:eastAsia="en-GB"/>
-        </w:rPr>
-        <w:t>T</w:t>
-      </w:r>
-      <w:r>
-        <w:rPr>
-          <w:rFonts w:eastAsia="Times New Roman"/>
-          <w:lang w:eastAsia="en-GB"/>
-        </w:rPr>
-        <w:t xml:space="preserve">hese metrics </w:t>
-      </w:r>
-      <w:r>
-        <w:rPr>
-          <w:rFonts w:eastAsia="Times New Roman"/>
-          <w:lang w:eastAsia="en-GB"/>
-        </w:rPr>
-        <w:t xml:space="preserve">can be recorded </w:t>
-      </w:r>
-      <w:r>
-        <w:rPr>
-          <w:rFonts w:eastAsia="Times New Roman"/>
-          <w:lang w:eastAsia="en-GB"/>
-        </w:rPr>
-        <w:t xml:space="preserve">by </w:t>
-      </w:r>
-      <w:r>
-        <w:rPr>
-          <w:rFonts w:eastAsia="Times New Roman"/>
-          <w:lang w:eastAsia="en-GB"/>
-        </w:rPr>
-        <w:t xml:space="preserve">measuring </w:t>
-      </w:r>
-      <w:r>
-        <w:rPr>
-          <w:rFonts w:eastAsia="Times New Roman"/>
-          <w:lang w:eastAsia="en-GB"/>
-        </w:rPr>
-        <w:t>latency of requests between these devices, the computational stress on each node and the total cost of these systems including their potential re-usability and energy consumption.</w:t>
-      </w:r>
     </w:p>
     <w:p>
       <w:pPr>
@@ -1581,6 +2100,7 @@
           <w:rFonts w:eastAsia="Times New Roman"/>
           <w:lang w:eastAsia="en-GB"/>
         </w:rPr>
+        <w:lastRenderedPageBreak/>
         <w:t>A l</w:t>
       </w:r>
       <w:r>
@@ -1946,7 +2466,21 @@
           <w:rFonts w:eastAsia="Times New Roman"/>
           <w:lang w:eastAsia="en-GB"/>
         </w:rPr>
-        <w:t>Demonstrate on at least one of the applications that CPU load of the Client has been reduced</w:t>
+        <w:t xml:space="preserve">Demonstrate on at least one of the applications that CPU load of the </w:t>
+      </w:r>
+      <w:r>
+        <w:rPr>
+          <w:rFonts w:eastAsia="Times New Roman"/>
+          <w:lang w:eastAsia="en-GB"/>
+        </w:rPr>
+        <w:t>Data Centre</w:t>
+      </w:r>
+      <w:r>
+        <w:rPr>
+          <w:rFonts w:eastAsia="Times New Roman"/>
+          <w:lang w:eastAsia="en-GB"/>
+        </w:rPr>
+        <w:t xml:space="preserve"> has been reduced</w:t>
       </w:r>
     </w:p>
     <w:p>
@@ -1966,7 +2500,6 @@
           <w:rFonts w:eastAsia="Times New Roman"/>
           <w:lang w:eastAsia="en-GB"/>
         </w:rPr>
-        <w:lastRenderedPageBreak/>
         <w:t>Demonstrate that the developed load balancing policy can improve utilisation of CPU, memory and net</w:t>
       </w:r>
       <w:r>
@@ -1989,6 +2522,13 @@
           <w:lang w:eastAsia="en-GB"/>
         </w:rPr>
         <w:t>t policy available in the setup</w:t>
+      </w:r>
+      <w:r>
+        <w:rPr>
+          <w:rFonts w:eastAsia="Times New Roman"/>
+          <w:lang w:eastAsia="en-GB"/>
+        </w:rPr>
+        <w:t xml:space="preserve">. </w:t>
       </w:r>
     </w:p>
     <w:p>
@@ -2137,7 +2677,7 @@
         </w:rPr>
         <w:t xml:space="preserve"> [</w:t>
       </w:r>
-      <w:hyperlink r:id="rId9" w:history="1">
+      <w:hyperlink r:id="rId12" w:history="1">
         <w:r>
           <w:rPr>
             <w:rStyle w:val="Hyperlink"/>
@@ -2299,7 +2839,7 @@
         </w:rPr>
         <w:t>[</w:t>
       </w:r>
-      <w:hyperlink r:id="rId10" w:history="1">
+      <w:hyperlink r:id="rId13" w:history="1">
         <w:r>
           <w:rPr>
             <w:rStyle w:val="Hyperlink"/>
@@ -2316,7 +2856,7 @@
         </w:rPr>
         <w:t xml:space="preserve">, </w:t>
       </w:r>
-      <w:hyperlink r:id="rId11" w:history="1">
+      <w:hyperlink r:id="rId14" w:history="1">
         <w:r>
           <w:rPr>
             <w:rStyle w:val="Hyperlink"/>
@@ -2333,7 +2873,7 @@
         </w:rPr>
         <w:t xml:space="preserve">, </w:t>
       </w:r>
-      <w:hyperlink r:id="rId12" w:history="1">
+      <w:hyperlink r:id="rId15" w:history="1">
         <w:r>
           <w:rPr>
             <w:rStyle w:val="Hyperlink"/>
@@ -2513,6 +3053,7 @@
           <w:rFonts w:eastAsia="Times New Roman"/>
           <w:lang w:eastAsia="en-GB"/>
         </w:rPr>
+        <w:lastRenderedPageBreak/>
         <w:t>An option would be Raspbian</w:t>
       </w:r>
       <w:r>
@@ -2522,7 +3063,7 @@
         </w:rPr>
         <w:t xml:space="preserve"> [</w:t>
       </w:r>
-      <w:hyperlink r:id="rId13" w:history="1">
+      <w:hyperlink r:id="rId16" w:history="1">
         <w:r>
           <w:rPr>
             <w:rStyle w:val="Hyperlink"/>
@@ -2686,7 +3227,7 @@
         </w:rPr>
         <w:t>[</w:t>
       </w:r>
-      <w:hyperlink r:id="rId14" w:history="1">
+      <w:hyperlink r:id="rId17" w:history="1">
         <w:r>
           <w:rPr>
             <w:rStyle w:val="Hyperlink"/>
@@ -2913,7 +3454,7 @@
         </w:rPr>
         <w:t xml:space="preserve"> [</w:t>
       </w:r>
-      <w:hyperlink r:id="rId15" w:history="1">
+      <w:hyperlink r:id="rId18" w:history="1">
         <w:r>
           <w:rPr>
             <w:rStyle w:val="Hyperlink"/>
@@ -3091,7 +3632,7 @@
         </w:rPr>
         <w:t xml:space="preserve"> [</w:t>
       </w:r>
-      <w:hyperlink r:id="rId16" w:history="1">
+      <w:hyperlink r:id="rId19" w:history="1">
         <w:r>
           <w:rPr>
             <w:rStyle w:val="Hyperlink"/>
@@ -3136,7 +3677,7 @@
         </w:rPr>
         <w:t xml:space="preserve"> [</w:t>
       </w:r>
-      <w:hyperlink r:id="rId17" w:history="1">
+      <w:hyperlink r:id="rId20" w:history="1">
         <w:r>
           <w:rPr>
             <w:rStyle w:val="Hyperlink"/>
@@ -3181,7 +3722,7 @@
         </w:rPr>
         <w:t xml:space="preserve"> [</w:t>
       </w:r>
-      <w:hyperlink r:id="rId18" w:history="1">
+      <w:hyperlink r:id="rId21" w:history="1">
         <w:r>
           <w:rPr>
             <w:rStyle w:val="Hyperlink"/>
@@ -3226,7 +3767,7 @@
         </w:rPr>
         <w:t xml:space="preserve"> [</w:t>
       </w:r>
-      <w:hyperlink r:id="rId19" w:history="1">
+      <w:hyperlink r:id="rId22" w:history="1">
         <w:r>
           <w:rPr>
             <w:rStyle w:val="Hyperlink"/>
@@ -3395,7 +3936,6 @@
           <w:rFonts w:eastAsia="Times New Roman"/>
           <w:lang w:eastAsia="en-GB"/>
         </w:rPr>
-        <w:lastRenderedPageBreak/>
         <w:t xml:space="preserve">It will be possible to </w:t>
       </w:r>
       <w:r>
@@ -3526,7 +4066,7 @@
         </w:rPr>
         <w:t>Electron [</w:t>
       </w:r>
-      <w:hyperlink r:id="rId20" w:history="1">
+      <w:hyperlink r:id="rId23" w:history="1">
         <w:r>
           <w:rPr>
             <w:rStyle w:val="Hyperlink"/>
@@ -3844,7 +4384,7 @@
         </w:rPr>
         <w:t>Docker [</w:t>
       </w:r>
-      <w:hyperlink r:id="rId21" w:history="1">
+      <w:hyperlink r:id="rId24" w:history="1">
         <w:r>
           <w:rPr>
             <w:rStyle w:val="Hyperlink"/>
@@ -3941,6 +4481,7 @@
           <w:rFonts w:eastAsia="Times New Roman"/>
           <w:lang w:eastAsia="en-GB"/>
         </w:rPr>
+        <w:lastRenderedPageBreak/>
         <w:t>Docker has a swarm mode that allows for easy distribution of computing between multiple computers</w:t>
       </w:r>
       <w:r>
@@ -4107,7 +4648,7 @@
         </w:rPr>
         <w:t>containers require less resources than virtual machines [</w:t>
       </w:r>
-      <w:hyperlink r:id="rId22" w:history="1">
+      <w:hyperlink r:id="rId25" w:history="1">
         <w:r>
           <w:rPr>
             <w:rStyle w:val="Hyperlink"/>
@@ -4180,7 +4721,7 @@
         </w:rPr>
         <w:t>Redis [</w:t>
       </w:r>
-      <w:hyperlink r:id="rId23" w:history="1">
+      <w:hyperlink r:id="rId26" w:history="1">
         <w:r>
           <w:rPr>
             <w:rStyle w:val="Hyperlink"/>
@@ -4217,7 +4758,7 @@
         </w:rPr>
         <w:t>Memcached [</w:t>
       </w:r>
-      <w:hyperlink r:id="rId24" w:history="1">
+      <w:hyperlink r:id="rId27" w:history="1">
         <w:r>
           <w:rPr>
             <w:rStyle w:val="Hyperlink"/>
@@ -4298,7 +4839,7 @@
         </w:rPr>
         <w:t>but Redis has more scope to be configured to meet requirements [</w:t>
       </w:r>
-      <w:hyperlink r:id="rId25" w:history="1">
+      <w:hyperlink r:id="rId28" w:history="1">
         <w:r>
           <w:rPr>
             <w:rStyle w:val="Hyperlink"/>
@@ -4335,7 +4876,6 @@
           <w:rFonts w:eastAsia="Times New Roman"/>
           <w:lang w:eastAsia="en-GB"/>
         </w:rPr>
-        <w:lastRenderedPageBreak/>
         <w:t>For the web server</w:t>
       </w:r>
       <w:r>
@@ -4387,7 +4927,7 @@
         </w:rPr>
         <w:t>[</w:t>
       </w:r>
-      <w:hyperlink r:id="rId26" w:history="1">
+      <w:hyperlink r:id="rId29" w:history="1">
         <w:r>
           <w:rPr>
             <w:rStyle w:val="Hyperlink"/>
@@ -4446,8 +4986,8 @@
           <w:lang w:eastAsia="en-GB"/>
         </w:rPr>
         <w:sectPr>
-          <w:headerReference w:type="default" r:id="rId27"/>
-          <w:footerReference w:type="default" r:id="rId28"/>
+          <w:headerReference w:type="default" r:id="rId30"/>
+          <w:footerReference w:type="default" r:id="rId31"/>
           <w:pgSz w:w="11906" w:h="16838"/>
           <w:pgMar w:top="1440" w:right="1440" w:bottom="1440" w:left="1440" w:header="708" w:footer="708" w:gutter="0"/>
           <w:cols w:space="708"/>
@@ -4475,7 +5015,7 @@
         </w:rPr>
         <w:t>[</w:t>
       </w:r>
-      <w:hyperlink r:id="rId29" w:history="1">
+      <w:hyperlink r:id="rId32" w:history="1">
         <w:r>
           <w:rPr>
             <w:rStyle w:val="Hyperlink"/>
@@ -4541,7 +5081,7 @@
         </w:rPr>
         <w:t xml:space="preserve"> [</w:t>
       </w:r>
-      <w:hyperlink r:id="rId30" w:history="1">
+      <w:hyperlink r:id="rId33" w:history="1">
         <w:r>
           <w:rPr>
             <w:rStyle w:val="Hyperlink"/>
@@ -4622,7 +5162,7 @@
             <wp:cNvGraphicFramePr/>
             <a:graphic xmlns:a="http://schemas.openxmlformats.org/drawingml/2006/main">
               <a:graphicData uri="http://schemas.openxmlformats.org/drawingml/2006/chart">
-                <c:chart xmlns:c="http://schemas.openxmlformats.org/drawingml/2006/chart" xmlns:r="http://schemas.openxmlformats.org/officeDocument/2006/relationships" r:id="rId31"/>
+                <c:chart xmlns:c="http://schemas.openxmlformats.org/drawingml/2006/chart" xmlns:r="http://schemas.openxmlformats.org/officeDocument/2006/relationships" r:id="rId34"/>
               </a:graphicData>
             </a:graphic>
           </wp:inline>
@@ -5397,7 +5937,70 @@
         <w:t>[18] S. Seshachala "Webinars &amp; hangouts</w:t>
       </w:r>
       <w:r>
-        <w:t>" in DevOps Toolbox, DevOps.com, 2014. [Online]. Available: https://devops.com/docker-vs-vms</w:t>
+        <w:t xml:space="preserve">" in DevOps Toolbox, DevOps.com, 2014. [Online]. Available: </w:t>
+      </w:r>
+      <w:r>
+        <w:t>https://devops.com/docker-vs-vms</w:t>
+      </w:r>
+    </w:p>
+    <w:p>
+      <w:pPr>
+        <w:spacing w:line="240" w:lineRule="auto"/>
+        <w:ind w:left="284" w:hanging="284"/>
+      </w:pPr>
+      <w:r>
+        <w:t>[19</w:t>
+      </w:r>
+      <w:r>
+        <w:t xml:space="preserve">] </w:t>
+      </w:r>
+      <w:r>
+        <w:t xml:space="preserve">"What is a gateway?" 2000. [Online]. Available: </w:t>
+      </w:r>
+      <w:r>
+        <w:t>http://whatismyipaddress.com/gateway</w:t>
+      </w:r>
+    </w:p>
+    <w:p>
+      <w:pPr>
+        <w:spacing w:line="240" w:lineRule="auto"/>
+        <w:ind w:left="284" w:hanging="284"/>
+      </w:pPr>
+      <w:r>
+        <w:t>[20] "BT glossary</w:t>
+      </w:r>
+      <w:r>
+        <w:t xml:space="preserve">". [Online]. Available: </w:t>
+      </w:r>
+      <w:r>
+        <w:t>http://www.btglossary.co.uk/index.php?title=PCP</w:t>
+      </w:r>
+    </w:p>
+    <w:p>
+      <w:pPr>
+        <w:spacing w:line="240" w:lineRule="auto"/>
+        <w:ind w:left="284" w:hanging="284"/>
+      </w:pPr>
+      <w:r>
+        <w:t>[21</w:t>
+      </w:r>
+      <w:r>
+        <w:t>]</w:t>
+      </w:r>
+      <w:r>
+        <w:t xml:space="preserve"> </w:t>
+      </w:r>
+      <w:r>
+        <w:t>lherrera and L. H. Benítez</w:t>
+      </w:r>
+      <w:r>
+        <w:t>.</w:t>
+      </w:r>
+      <w:r>
+        <w:t xml:space="preserve"> "Poor man’s load balancing with Docker" Medium, 2016. [Online]. Available: https://medium.com/@lherrera/poor-mans-load-balancing-wi</w:t>
+      </w:r>
+      <w:r>
+        <w:t>th-docker-2be014983e5</w:t>
       </w:r>
     </w:p>
     <w:sectPr>

</xml_diff>

<commit_message>
Connor: Updated Project Description document before asking for feedback
</commit_message>
<xml_diff>
--- a/Documentation/40103631 - Project Description, Solution Approach and Work Plan.docx
+++ b/Documentation/40103631 - Project Description, Solution Approach and Work Plan.docx
@@ -278,15 +278,24 @@
           <w:rStyle w:val="Emphasis"/>
           <w:lang w:eastAsia="en-GB"/>
         </w:rPr>
-        <w:t>e cloud or a remote data cente</w:t>
-      </w:r>
+        <w:t xml:space="preserve">e cloud or a remote data </w:t>
+      </w:r>
+      <w:proofErr w:type="spellStart"/>
       <w:r>
         <w:rPr>
           <w:rStyle w:val="Emphasis"/>
           <w:lang w:eastAsia="en-GB"/>
         </w:rPr>
+        <w:t>cente</w:t>
+      </w:r>
+      <w:r>
+        <w:rPr>
+          <w:rStyle w:val="Emphasis"/>
+          <w:lang w:eastAsia="en-GB"/>
+        </w:rPr>
         <w:t>r</w:t>
       </w:r>
+      <w:proofErr w:type="spellEnd"/>
       <w:r>
         <w:rPr>
           <w:rStyle w:val="Emphasis"/>
@@ -606,14 +615,7 @@
           <w:rFonts w:eastAsia="Times New Roman"/>
           <w:lang w:eastAsia="en-GB"/>
         </w:rPr>
-        <w:t>Edge Node</w:t>
-      </w:r>
-      <w:r>
-        <w:rPr>
-          <w:rFonts w:eastAsia="Times New Roman"/>
-          <w:lang w:eastAsia="en-GB"/>
-        </w:rPr>
-        <w:t xml:space="preserve"> </w:t>
+        <w:t xml:space="preserve">Edge Node </w:t>
       </w:r>
       <w:r>
         <w:rPr>
@@ -714,6 +716,13 @@
           <w:rFonts w:eastAsia="Times New Roman"/>
           <w:lang w:eastAsia="en-GB"/>
         </w:rPr>
+        <w:t>, which is between the Client Device and the Data Centre</w:t>
+      </w:r>
+      <w:r>
+        <w:rPr>
+          <w:rFonts w:eastAsia="Times New Roman"/>
+          <w:lang w:eastAsia="en-GB"/>
+        </w:rPr>
         <w:t>. T</w:t>
       </w:r>
       <w:r>
@@ -756,7 +765,21 @@
           <w:rFonts w:eastAsia="Times New Roman"/>
           <w:lang w:eastAsia="en-GB"/>
         </w:rPr>
-        <w:t xml:space="preserve">in a centralised enough location that the beneficial effects of the added resources can be shared among </w:t>
+        <w:t xml:space="preserve">in a centralised location </w:t>
+      </w:r>
+      <w:r>
+        <w:rPr>
+          <w:rFonts w:eastAsia="Times New Roman"/>
+          <w:lang w:eastAsia="en-GB"/>
+        </w:rPr>
+        <w:t xml:space="preserve">so </w:t>
+      </w:r>
+      <w:r>
+        <w:rPr>
+          <w:rFonts w:eastAsia="Times New Roman"/>
+          <w:lang w:eastAsia="en-GB"/>
+        </w:rPr>
+        <w:t xml:space="preserve">that the beneficial effects of the added resources can be shared among </w:t>
       </w:r>
       <w:r>
         <w:rPr>
@@ -805,7 +828,21 @@
           <w:rFonts w:eastAsia="Times New Roman"/>
           <w:lang w:eastAsia="en-GB"/>
         </w:rPr>
-        <w:t xml:space="preserve"> However it could be configured to run in a home network as well. </w:t>
+        <w:t xml:space="preserve"> </w:t>
+      </w:r>
+      <w:r>
+        <w:rPr>
+          <w:rFonts w:eastAsia="Times New Roman"/>
+          <w:lang w:eastAsia="en-GB"/>
+        </w:rPr>
+        <w:t>However,</w:t>
+      </w:r>
+      <w:r>
+        <w:rPr>
+          <w:rFonts w:eastAsia="Times New Roman"/>
+          <w:lang w:eastAsia="en-GB"/>
+        </w:rPr>
+        <w:t xml:space="preserve"> it could be configured to run in a home network as well. </w:t>
       </w:r>
     </w:p>
     <w:p>
@@ -834,7 +871,16 @@
           <w:rFonts w:eastAsia="Times New Roman"/>
           <w:lang w:eastAsia="en-GB"/>
         </w:rPr>
-        <w:t>multiple Edge Computing solutions in one environment as to ease t</w:t>
+        <w:t>multiple Edge Com</w:t>
+      </w:r>
+      <w:bookmarkStart w:id="0" w:name="_GoBack"/>
+      <w:bookmarkEnd w:id="0"/>
+      <w:r>
+        <w:rPr>
+          <w:rFonts w:eastAsia="Times New Roman"/>
+          <w:lang w:eastAsia="en-GB"/>
+        </w:rPr>
+        <w:t>puting solutions in one environment as to ease t</w:t>
       </w:r>
       <w:r>
         <w:rPr>
@@ -1340,14 +1386,30 @@
           <w:rFonts w:eastAsia="Times New Roman"/>
           <w:lang w:eastAsia="en-GB"/>
         </w:rPr>
-        <w:t>Internet of Things (Io</w:t>
-      </w:r>
-      <w:r>
-        <w:rPr>
-          <w:rFonts w:eastAsia="Times New Roman"/>
-          <w:lang w:eastAsia="en-GB"/>
-        </w:rPr>
-        <w:t>T)</w:t>
+        <w:t>Internet of Things (</w:t>
+      </w:r>
+      <w:proofErr w:type="spellStart"/>
+      <w:r>
+        <w:rPr>
+          <w:rFonts w:eastAsia="Times New Roman"/>
+          <w:lang w:eastAsia="en-GB"/>
+        </w:rPr>
+        <w:t>Io</w:t>
+      </w:r>
+      <w:r>
+        <w:rPr>
+          <w:rFonts w:eastAsia="Times New Roman"/>
+          <w:lang w:eastAsia="en-GB"/>
+        </w:rPr>
+        <w:t>T</w:t>
+      </w:r>
+      <w:proofErr w:type="spellEnd"/>
+      <w:r>
+        <w:rPr>
+          <w:rFonts w:eastAsia="Times New Roman"/>
+          <w:lang w:eastAsia="en-GB"/>
+        </w:rPr>
+        <w:t>)</w:t>
       </w:r>
       <w:r>
         <w:rPr>
@@ -1508,7 +1570,23 @@
           <w:rFonts w:eastAsia="Times New Roman"/>
           <w:lang w:eastAsia="en-GB"/>
         </w:rPr>
-        <w:t>A benefit of this application could be that network use between the IoT devices and Data Centre would be reduced</w:t>
+        <w:t xml:space="preserve">A benefit of this application could be that network use between the </w:t>
+      </w:r>
+      <w:proofErr w:type="spellStart"/>
+      <w:r>
+        <w:rPr>
+          <w:rFonts w:eastAsia="Times New Roman"/>
+          <w:lang w:eastAsia="en-GB"/>
+        </w:rPr>
+        <w:t>IoT</w:t>
+      </w:r>
+      <w:proofErr w:type="spellEnd"/>
+      <w:r>
+        <w:rPr>
+          <w:rFonts w:eastAsia="Times New Roman"/>
+          <w:lang w:eastAsia="en-GB"/>
+        </w:rPr>
+        <w:t xml:space="preserve"> devices and Data Centre would be reduced</w:t>
       </w:r>
     </w:p>
     <w:p>
@@ -1882,8 +1960,6 @@
         </w:rPr>
         <w:t>is is the best method available or to find a better alternative.</w:t>
       </w:r>
-      <w:bookmarkStart w:id="0" w:name="_GoBack"/>
-      <w:bookmarkEnd w:id="0"/>
     </w:p>
     <w:p>
       <w:pPr>
@@ -3708,6 +3784,7 @@
           <w:lang w:eastAsia="en-GB"/>
         </w:rPr>
       </w:pPr>
+      <w:proofErr w:type="spellStart"/>
       <w:r>
         <w:rPr>
           <w:rFonts w:eastAsia="Times New Roman"/>
@@ -3715,6 +3792,7 @@
         </w:rPr>
         <w:t>Lighttpd</w:t>
       </w:r>
+      <w:proofErr w:type="spellEnd"/>
       <w:r>
         <w:rPr>
           <w:rFonts w:eastAsia="Times New Roman"/>
@@ -5530,7 +5608,15 @@
         <w:t>. (2016,10,18).</w:t>
       </w:r>
       <w:r>
-        <w:t xml:space="preserve"> EDGE COMPUTING IN THE IoT: Forecasts, key benefits, and top industries adopting an analytics model that improves processing and cuts costs</w:t>
+        <w:t xml:space="preserve"> EDGE COMPUTING IN THE </w:t>
+      </w:r>
+      <w:proofErr w:type="spellStart"/>
+      <w:r>
+        <w:t>IoT</w:t>
+      </w:r>
+      <w:proofErr w:type="spellEnd"/>
+      <w:r>
+        <w:t>: Forecasts, key benefits, and top industries adopting an analytics model that improves processing and cuts costs</w:t>
       </w:r>
       <w:r>
         <w:t xml:space="preserve"> </w:t>
@@ -5792,7 +5878,15 @@
         <w:t xml:space="preserve"> </w:t>
       </w:r>
       <w:r>
-        <w:t>"Home - Lighttpd - fly light</w:t>
+        <w:t xml:space="preserve">"Home - </w:t>
+      </w:r>
+      <w:proofErr w:type="spellStart"/>
+      <w:r>
+        <w:t>Lighttpd</w:t>
+      </w:r>
+      <w:proofErr w:type="spellEnd"/>
+      <w:r>
+        <w:t xml:space="preserve"> - fly light</w:t>
       </w:r>
       <w:r>
         <w:t xml:space="preserve">" </w:t>
@@ -5934,7 +6028,15 @@
         <w:ind w:left="284" w:hanging="284"/>
       </w:pPr>
       <w:r>
-        <w:t>[18] S. Seshachala "Webinars &amp; hangouts</w:t>
+        <w:t xml:space="preserve">[18] S. </w:t>
+      </w:r>
+      <w:proofErr w:type="spellStart"/>
+      <w:r>
+        <w:t>Seshachala</w:t>
+      </w:r>
+      <w:proofErr w:type="spellEnd"/>
+      <w:r>
+        <w:t xml:space="preserve"> "Webinars &amp; hangouts</w:t>
       </w:r>
       <w:r>
         <w:t xml:space="preserve">" in DevOps Toolbox, DevOps.com, 2014. [Online]. Available: </w:t>
@@ -5990,8 +6092,13 @@
       <w:r>
         <w:t xml:space="preserve"> </w:t>
       </w:r>
-      <w:r>
-        <w:t>lherrera and L. H. Benítez</w:t>
+      <w:proofErr w:type="spellStart"/>
+      <w:r>
+        <w:t>lherrera</w:t>
+      </w:r>
+      <w:proofErr w:type="spellEnd"/>
+      <w:r>
+        <w:t xml:space="preserve"> and L. H. Benítez</w:t>
       </w:r>
       <w:r>
         <w:t>.</w:t>

</xml_diff>

<commit_message>
Connor: Updated Client app to record all request times during a load of a webpage and updated Project Document with reference from Nan
</commit_message>
<xml_diff>
--- a/Documentation/40103631 - Project Description, Solution Approach and Work Plan.docx
+++ b/Documentation/40103631 - Project Description, Solution Approach and Work Plan.docx
@@ -278,24 +278,15 @@
           <w:rStyle w:val="Emphasis"/>
           <w:lang w:eastAsia="en-GB"/>
         </w:rPr>
-        <w:t xml:space="preserve">e cloud or a remote data </w:t>
-      </w:r>
-      <w:proofErr w:type="spellStart"/>
+        <w:t>e cloud or a remote data cente</w:t>
+      </w:r>
       <w:r>
         <w:rPr>
           <w:rStyle w:val="Emphasis"/>
           <w:lang w:eastAsia="en-GB"/>
         </w:rPr>
-        <w:t>cente</w:t>
-      </w:r>
-      <w:r>
-        <w:rPr>
-          <w:rStyle w:val="Emphasis"/>
-          <w:lang w:eastAsia="en-GB"/>
-        </w:rPr>
         <w:t>r</w:t>
       </w:r>
-      <w:proofErr w:type="spellEnd"/>
       <w:r>
         <w:rPr>
           <w:rStyle w:val="Emphasis"/>
@@ -534,9 +525,98 @@
           <w:rFonts w:eastAsia="Times New Roman"/>
           <w:lang w:eastAsia="en-GB"/>
         </w:rPr>
+        <w:t>An advantage</w:t>
+      </w:r>
+      <w:r>
+        <w:rPr>
+          <w:rFonts w:eastAsia="Times New Roman"/>
+          <w:lang w:eastAsia="en-GB"/>
+        </w:rPr>
+        <w:t xml:space="preserve"> [</w:t>
+      </w:r>
+      <w:hyperlink r:id="rId9" w:history="1">
+        <w:r>
+          <w:rPr>
+            <w:rStyle w:val="Hyperlink"/>
+            <w:rFonts w:eastAsia="Times New Roman"/>
+            <w:lang w:eastAsia="en-GB"/>
+          </w:rPr>
+          <w:t>2</w:t>
+        </w:r>
+        <w:r>
+          <w:rPr>
+            <w:rStyle w:val="Hyperlink"/>
+            <w:rFonts w:eastAsia="Times New Roman"/>
+            <w:lang w:eastAsia="en-GB"/>
+          </w:rPr>
+          <w:t>2</w:t>
+        </w:r>
+      </w:hyperlink>
+      <w:r>
+        <w:rPr>
+          <w:rFonts w:eastAsia="Times New Roman"/>
+          <w:lang w:eastAsia="en-GB"/>
+        </w:rPr>
+        <w:t xml:space="preserve">] of Edge Computing </w:t>
+      </w:r>
+      <w:r>
+        <w:rPr>
+          <w:rFonts w:eastAsia="Times New Roman"/>
+          <w:lang w:eastAsia="en-GB"/>
+        </w:rPr>
+        <w:t xml:space="preserve">is </w:t>
+      </w:r>
+      <w:r>
+        <w:rPr>
+          <w:rFonts w:eastAsia="Times New Roman"/>
+          <w:lang w:eastAsia="en-GB"/>
+        </w:rPr>
+        <w:t>that there is a</w:t>
+      </w:r>
+      <w:r>
+        <w:rPr>
+          <w:rFonts w:eastAsia="Times New Roman"/>
+          <w:lang w:eastAsia="en-GB"/>
+        </w:rPr>
+        <w:t xml:space="preserve"> reduction in</w:t>
+      </w:r>
+      <w:r>
+        <w:rPr>
+          <w:rFonts w:eastAsia="Times New Roman"/>
+          <w:lang w:eastAsia="en-GB"/>
+        </w:rPr>
+        <w:t xml:space="preserve"> response time from the Client’s perspective </w:t>
+      </w:r>
+      <w:r>
+        <w:rPr>
+          <w:rFonts w:eastAsia="Times New Roman"/>
+          <w:lang w:eastAsia="en-GB"/>
+        </w:rPr>
+        <w:t xml:space="preserve">achieved by Edge Nodes assisting in heavy application processing, </w:t>
+      </w:r>
+      <w:r>
+        <w:rPr>
+          <w:rFonts w:eastAsia="Times New Roman"/>
+          <w:lang w:eastAsia="en-GB"/>
+        </w:rPr>
+        <w:t>which in turn improves their user experience.</w:t>
+      </w:r>
+    </w:p>
+    <w:p>
+      <w:pPr>
+        <w:rPr>
+          <w:rFonts w:eastAsia="Times New Roman"/>
+          <w:lang w:eastAsia="en-GB"/>
+        </w:rPr>
+      </w:pPr>
+      <w:r>
+        <w:rPr>
+          <w:rFonts w:eastAsia="Times New Roman"/>
+          <w:lang w:eastAsia="en-GB"/>
+        </w:rPr>
         <w:t>The Edge Node will be used as a form of Gateway [</w:t>
       </w:r>
-      <w:hyperlink r:id="rId9" w:history="1">
+      <w:hyperlink r:id="rId10" w:history="1">
         <w:r>
           <w:rPr>
             <w:rStyle w:val="Hyperlink"/>
@@ -694,7 +774,7 @@
         </w:rPr>
         <w:t xml:space="preserve"> [</w:t>
       </w:r>
-      <w:hyperlink r:id="rId10" w:history="1">
+      <w:hyperlink r:id="rId11" w:history="1">
         <w:r>
           <w:rPr>
             <w:rStyle w:val="Hyperlink"/>
@@ -871,16 +951,7 @@
           <w:rFonts w:eastAsia="Times New Roman"/>
           <w:lang w:eastAsia="en-GB"/>
         </w:rPr>
-        <w:t>multiple Edge Com</w:t>
-      </w:r>
-      <w:bookmarkStart w:id="0" w:name="_GoBack"/>
-      <w:bookmarkEnd w:id="0"/>
-      <w:r>
-        <w:rPr>
-          <w:rFonts w:eastAsia="Times New Roman"/>
-          <w:lang w:eastAsia="en-GB"/>
-        </w:rPr>
-        <w:t>puting solutions in one environment as to ease t</w:t>
+        <w:t>multiple Edge Computing solutions in one environment as to ease t</w:t>
       </w:r>
       <w:r>
         <w:rPr>
@@ -1178,6 +1249,7 @@
           <w:rFonts w:eastAsia="Times New Roman"/>
           <w:lang w:eastAsia="en-GB"/>
         </w:rPr>
+        <w:lastRenderedPageBreak/>
         <w:t xml:space="preserve">A benefit of this application could be </w:t>
       </w:r>
       <w:r>
@@ -1271,7 +1343,6 @@
           <w:rFonts w:eastAsia="Times New Roman"/>
           <w:lang w:eastAsia="en-GB"/>
         </w:rPr>
-        <w:lastRenderedPageBreak/>
         <w:t>P</w:t>
       </w:r>
       <w:r>
@@ -1386,30 +1457,14 @@
           <w:rFonts w:eastAsia="Times New Roman"/>
           <w:lang w:eastAsia="en-GB"/>
         </w:rPr>
-        <w:t>Internet of Things (</w:t>
-      </w:r>
-      <w:proofErr w:type="spellStart"/>
-      <w:r>
-        <w:rPr>
-          <w:rFonts w:eastAsia="Times New Roman"/>
-          <w:lang w:eastAsia="en-GB"/>
-        </w:rPr>
-        <w:t>Io</w:t>
-      </w:r>
-      <w:r>
-        <w:rPr>
-          <w:rFonts w:eastAsia="Times New Roman"/>
-          <w:lang w:eastAsia="en-GB"/>
-        </w:rPr>
-        <w:t>T</w:t>
-      </w:r>
-      <w:proofErr w:type="spellEnd"/>
-      <w:r>
-        <w:rPr>
-          <w:rFonts w:eastAsia="Times New Roman"/>
-          <w:lang w:eastAsia="en-GB"/>
-        </w:rPr>
-        <w:t>)</w:t>
+        <w:t>Internet of Things (Io</w:t>
+      </w:r>
+      <w:r>
+        <w:rPr>
+          <w:rFonts w:eastAsia="Times New Roman"/>
+          <w:lang w:eastAsia="en-GB"/>
+        </w:rPr>
+        <w:t>T)</w:t>
       </w:r>
       <w:r>
         <w:rPr>
@@ -1570,23 +1625,7 @@
           <w:rFonts w:eastAsia="Times New Roman"/>
           <w:lang w:eastAsia="en-GB"/>
         </w:rPr>
-        <w:t xml:space="preserve">A benefit of this application could be that network use between the </w:t>
-      </w:r>
-      <w:proofErr w:type="spellStart"/>
-      <w:r>
-        <w:rPr>
-          <w:rFonts w:eastAsia="Times New Roman"/>
-          <w:lang w:eastAsia="en-GB"/>
-        </w:rPr>
-        <w:t>IoT</w:t>
-      </w:r>
-      <w:proofErr w:type="spellEnd"/>
-      <w:r>
-        <w:rPr>
-          <w:rFonts w:eastAsia="Times New Roman"/>
-          <w:lang w:eastAsia="en-GB"/>
-        </w:rPr>
-        <w:t xml:space="preserve"> devices and Data Centre would be reduced</w:t>
+        <w:t>A benefit of this application could be that network use between the IoT devices and Data Centre would be reduced</w:t>
       </w:r>
     </w:p>
     <w:p>
@@ -1922,7 +1961,7 @@
         </w:rPr>
         <w:t xml:space="preserve"> [</w:t>
       </w:r>
-      <w:hyperlink r:id="rId11" w:history="1">
+      <w:hyperlink r:id="rId12" w:history="1">
         <w:r>
           <w:rPr>
             <w:rStyle w:val="Hyperlink"/>
@@ -2108,6 +2147,7 @@
           <w:rFonts w:eastAsia="Times New Roman"/>
           <w:lang w:eastAsia="en-GB"/>
         </w:rPr>
+        <w:lastRenderedPageBreak/>
         <w:t>Requirements are as follows;</w:t>
       </w:r>
     </w:p>
@@ -2176,7 +2216,6 @@
           <w:rFonts w:eastAsia="Times New Roman"/>
           <w:lang w:eastAsia="en-GB"/>
         </w:rPr>
-        <w:lastRenderedPageBreak/>
         <w:t>A l</w:t>
       </w:r>
       <w:r>
@@ -2753,7 +2792,7 @@
         </w:rPr>
         <w:t xml:space="preserve"> [</w:t>
       </w:r>
-      <w:hyperlink r:id="rId12" w:history="1">
+      <w:hyperlink r:id="rId13" w:history="1">
         <w:r>
           <w:rPr>
             <w:rStyle w:val="Hyperlink"/>
@@ -2915,7 +2954,7 @@
         </w:rPr>
         <w:t>[</w:t>
       </w:r>
-      <w:hyperlink r:id="rId13" w:history="1">
+      <w:hyperlink r:id="rId14" w:history="1">
         <w:r>
           <w:rPr>
             <w:rStyle w:val="Hyperlink"/>
@@ -2932,7 +2971,7 @@
         </w:rPr>
         <w:t xml:space="preserve">, </w:t>
       </w:r>
-      <w:hyperlink r:id="rId14" w:history="1">
+      <w:hyperlink r:id="rId15" w:history="1">
         <w:r>
           <w:rPr>
             <w:rStyle w:val="Hyperlink"/>
@@ -2949,7 +2988,7 @@
         </w:rPr>
         <w:t xml:space="preserve">, </w:t>
       </w:r>
-      <w:hyperlink r:id="rId15" w:history="1">
+      <w:hyperlink r:id="rId16" w:history="1">
         <w:r>
           <w:rPr>
             <w:rStyle w:val="Hyperlink"/>
@@ -3043,6 +3082,7 @@
         <w:rPr>
           <w:rStyle w:val="IntenseEmphasis"/>
         </w:rPr>
+        <w:lastRenderedPageBreak/>
         <w:t>Software</w:t>
       </w:r>
     </w:p>
@@ -3129,7 +3169,6 @@
           <w:rFonts w:eastAsia="Times New Roman"/>
           <w:lang w:eastAsia="en-GB"/>
         </w:rPr>
-        <w:lastRenderedPageBreak/>
         <w:t>An option would be Raspbian</w:t>
       </w:r>
       <w:r>
@@ -3139,7 +3178,7 @@
         </w:rPr>
         <w:t xml:space="preserve"> [</w:t>
       </w:r>
-      <w:hyperlink r:id="rId16" w:history="1">
+      <w:hyperlink r:id="rId17" w:history="1">
         <w:r>
           <w:rPr>
             <w:rStyle w:val="Hyperlink"/>
@@ -3303,7 +3342,7 @@
         </w:rPr>
         <w:t>[</w:t>
       </w:r>
-      <w:hyperlink r:id="rId17" w:history="1">
+      <w:hyperlink r:id="rId18" w:history="1">
         <w:r>
           <w:rPr>
             <w:rStyle w:val="Hyperlink"/>
@@ -3530,7 +3569,7 @@
         </w:rPr>
         <w:t xml:space="preserve"> [</w:t>
       </w:r>
-      <w:hyperlink r:id="rId18" w:history="1">
+      <w:hyperlink r:id="rId19" w:history="1">
         <w:r>
           <w:rPr>
             <w:rStyle w:val="Hyperlink"/>
@@ -3708,7 +3747,7 @@
         </w:rPr>
         <w:t xml:space="preserve"> [</w:t>
       </w:r>
-      <w:hyperlink r:id="rId19" w:history="1">
+      <w:hyperlink r:id="rId20" w:history="1">
         <w:r>
           <w:rPr>
             <w:rStyle w:val="Hyperlink"/>
@@ -3753,7 +3792,7 @@
         </w:rPr>
         <w:t xml:space="preserve"> [</w:t>
       </w:r>
-      <w:hyperlink r:id="rId20" w:history="1">
+      <w:hyperlink r:id="rId21" w:history="1">
         <w:r>
           <w:rPr>
             <w:rStyle w:val="Hyperlink"/>
@@ -3784,7 +3823,6 @@
           <w:lang w:eastAsia="en-GB"/>
         </w:rPr>
       </w:pPr>
-      <w:proofErr w:type="spellStart"/>
       <w:r>
         <w:rPr>
           <w:rFonts w:eastAsia="Times New Roman"/>
@@ -3792,7 +3830,6 @@
         </w:rPr>
         <w:t>Lighttpd</w:t>
       </w:r>
-      <w:proofErr w:type="spellEnd"/>
       <w:r>
         <w:rPr>
           <w:rFonts w:eastAsia="Times New Roman"/>
@@ -3800,7 +3837,7 @@
         </w:rPr>
         <w:t xml:space="preserve"> [</w:t>
       </w:r>
-      <w:hyperlink r:id="rId21" w:history="1">
+      <w:hyperlink r:id="rId22" w:history="1">
         <w:r>
           <w:rPr>
             <w:rStyle w:val="Hyperlink"/>
@@ -3845,7 +3882,7 @@
         </w:rPr>
         <w:t xml:space="preserve"> [</w:t>
       </w:r>
-      <w:hyperlink r:id="rId22" w:history="1">
+      <w:hyperlink r:id="rId23" w:history="1">
         <w:r>
           <w:rPr>
             <w:rStyle w:val="Hyperlink"/>
@@ -4144,7 +4181,7 @@
         </w:rPr>
         <w:t>Electron [</w:t>
       </w:r>
-      <w:hyperlink r:id="rId23" w:history="1">
+      <w:hyperlink r:id="rId24" w:history="1">
         <w:r>
           <w:rPr>
             <w:rStyle w:val="Hyperlink"/>
@@ -4460,9 +4497,10 @@
           <w:rFonts w:eastAsia="Times New Roman"/>
           <w:lang w:eastAsia="en-GB"/>
         </w:rPr>
+        <w:lastRenderedPageBreak/>
         <w:t>Docker [</w:t>
       </w:r>
-      <w:hyperlink r:id="rId24" w:history="1">
+      <w:hyperlink r:id="rId25" w:history="1">
         <w:r>
           <w:rPr>
             <w:rStyle w:val="Hyperlink"/>
@@ -4559,7 +4597,6 @@
           <w:rFonts w:eastAsia="Times New Roman"/>
           <w:lang w:eastAsia="en-GB"/>
         </w:rPr>
-        <w:lastRenderedPageBreak/>
         <w:t>Docker has a swarm mode that allows for easy distribution of computing between multiple computers</w:t>
       </w:r>
       <w:r>
@@ -4726,7 +4763,7 @@
         </w:rPr>
         <w:t>containers require less resources than virtual machines [</w:t>
       </w:r>
-      <w:hyperlink r:id="rId25" w:history="1">
+      <w:hyperlink r:id="rId26" w:history="1">
         <w:r>
           <w:rPr>
             <w:rStyle w:val="Hyperlink"/>
@@ -4799,7 +4836,7 @@
         </w:rPr>
         <w:t>Redis [</w:t>
       </w:r>
-      <w:hyperlink r:id="rId26" w:history="1">
+      <w:hyperlink r:id="rId27" w:history="1">
         <w:r>
           <w:rPr>
             <w:rStyle w:val="Hyperlink"/>
@@ -4836,7 +4873,7 @@
         </w:rPr>
         <w:t>Memcached [</w:t>
       </w:r>
-      <w:hyperlink r:id="rId27" w:history="1">
+      <w:hyperlink r:id="rId28" w:history="1">
         <w:r>
           <w:rPr>
             <w:rStyle w:val="Hyperlink"/>
@@ -4917,7 +4954,7 @@
         </w:rPr>
         <w:t>but Redis has more scope to be configured to meet requirements [</w:t>
       </w:r>
-      <w:hyperlink r:id="rId28" w:history="1">
+      <w:hyperlink r:id="rId29" w:history="1">
         <w:r>
           <w:rPr>
             <w:rStyle w:val="Hyperlink"/>
@@ -5005,7 +5042,7 @@
         </w:rPr>
         <w:t>[</w:t>
       </w:r>
-      <w:hyperlink r:id="rId29" w:history="1">
+      <w:hyperlink r:id="rId30" w:history="1">
         <w:r>
           <w:rPr>
             <w:rStyle w:val="Hyperlink"/>
@@ -5064,8 +5101,8 @@
           <w:lang w:eastAsia="en-GB"/>
         </w:rPr>
         <w:sectPr>
-          <w:headerReference w:type="default" r:id="rId30"/>
-          <w:footerReference w:type="default" r:id="rId31"/>
+          <w:headerReference w:type="default" r:id="rId31"/>
+          <w:footerReference w:type="default" r:id="rId32"/>
           <w:pgSz w:w="11906" w:h="16838"/>
           <w:pgMar w:top="1440" w:right="1440" w:bottom="1440" w:left="1440" w:header="708" w:footer="708" w:gutter="0"/>
           <w:cols w:space="708"/>
@@ -5093,7 +5130,7 @@
         </w:rPr>
         <w:t>[</w:t>
       </w:r>
-      <w:hyperlink r:id="rId32" w:history="1">
+      <w:hyperlink r:id="rId33" w:history="1">
         <w:r>
           <w:rPr>
             <w:rStyle w:val="Hyperlink"/>
@@ -5159,7 +5196,7 @@
         </w:rPr>
         <w:t xml:space="preserve"> [</w:t>
       </w:r>
-      <w:hyperlink r:id="rId33" w:history="1">
+      <w:hyperlink r:id="rId34" w:history="1">
         <w:r>
           <w:rPr>
             <w:rStyle w:val="Hyperlink"/>
@@ -5240,7 +5277,7 @@
             <wp:cNvGraphicFramePr/>
             <a:graphic xmlns:a="http://schemas.openxmlformats.org/drawingml/2006/main">
               <a:graphicData uri="http://schemas.openxmlformats.org/drawingml/2006/chart">
-                <c:chart xmlns:c="http://schemas.openxmlformats.org/drawingml/2006/chart" xmlns:r="http://schemas.openxmlformats.org/officeDocument/2006/relationships" r:id="rId34"/>
+                <c:chart xmlns:c="http://schemas.openxmlformats.org/drawingml/2006/chart" xmlns:r="http://schemas.openxmlformats.org/officeDocument/2006/relationships" r:id="rId35"/>
               </a:graphicData>
             </a:graphic>
           </wp:inline>
@@ -5394,6 +5431,12 @@
         <w:rPr>
           <w:lang w:eastAsia="en-GB"/>
         </w:rPr>
+        <w:t xml:space="preserve">caching </w:t>
+      </w:r>
+      <w:r>
+        <w:rPr>
+          <w:lang w:eastAsia="en-GB"/>
+        </w:rPr>
         <w:t>a</w:t>
       </w:r>
       <w:r>
@@ -5418,31 +5461,7 @@
         <w:rPr>
           <w:lang w:eastAsia="en-GB"/>
         </w:rPr>
-        <w:t xml:space="preserve">Creating Data Centre </w:t>
-      </w:r>
-      <w:r>
-        <w:rPr>
-          <w:lang w:eastAsia="en-GB"/>
-        </w:rPr>
-        <w:t>a</w:t>
-      </w:r>
-      <w:r>
-        <w:rPr>
-          <w:lang w:eastAsia="en-GB"/>
-        </w:rPr>
-        <w:t>p</w:t>
-      </w:r>
-      <w:r>
-        <w:rPr>
-          <w:lang w:eastAsia="en-GB"/>
-        </w:rPr>
-        <w:t>p</w:t>
-      </w:r>
-      <w:r>
-        <w:rPr>
-          <w:lang w:eastAsia="en-GB"/>
-        </w:rPr>
-        <w:t>lication</w:t>
+        <w:t>Creating and deploying Edge Computing voice recognition application</w:t>
       </w:r>
     </w:p>
     <w:p>
@@ -5460,19 +5479,7 @@
         <w:rPr>
           <w:lang w:eastAsia="en-GB"/>
         </w:rPr>
-        <w:t>Further d</w:t>
-      </w:r>
-      <w:r>
-        <w:rPr>
-          <w:lang w:eastAsia="en-GB"/>
-        </w:rPr>
-        <w:t>eveloping Edge Computing a</w:t>
-      </w:r>
-      <w:r>
-        <w:rPr>
-          <w:lang w:eastAsia="en-GB"/>
-        </w:rPr>
-        <w:t>pplications</w:t>
+        <w:t>Creating and deploying Edge Computing machine learning application</w:t>
       </w:r>
     </w:p>
     <w:p>
@@ -5490,20 +5497,31 @@
         <w:rPr>
           <w:lang w:eastAsia="en-GB"/>
         </w:rPr>
-        <w:t>Analysing Edge Computing applications</w:t>
-      </w:r>
-    </w:p>
-    <w:p>
-      <w:pPr>
-        <w:rPr>
-          <w:rStyle w:val="IntenseEmphasis"/>
-        </w:rPr>
-      </w:pPr>
-      <w:r>
-        <w:rPr>
-          <w:rStyle w:val="IntenseEmphasis"/>
-        </w:rPr>
-        <w:t>Deliverables</w:t>
+        <w:t xml:space="preserve">Creating Data Centre </w:t>
+      </w:r>
+      <w:r>
+        <w:rPr>
+          <w:lang w:eastAsia="en-GB"/>
+        </w:rPr>
+        <w:t>a</w:t>
+      </w:r>
+      <w:r>
+        <w:rPr>
+          <w:lang w:eastAsia="en-GB"/>
+        </w:rPr>
+        <w:t>p</w:t>
+      </w:r>
+      <w:r>
+        <w:rPr>
+          <w:lang w:eastAsia="en-GB"/>
+        </w:rPr>
+        <w:t>p</w:t>
+      </w:r>
+      <w:r>
+        <w:rPr>
+          <w:lang w:eastAsia="en-GB"/>
+        </w:rPr>
+        <w:t>lication</w:t>
       </w:r>
     </w:p>
     <w:p>
@@ -5521,7 +5539,20 @@
         <w:rPr>
           <w:lang w:eastAsia="en-GB"/>
         </w:rPr>
-        <w:t>Infrastructure to manage all the applications</w:t>
+        <w:t>Analysing Edge Computing applications</w:t>
+      </w:r>
+    </w:p>
+    <w:p>
+      <w:pPr>
+        <w:rPr>
+          <w:rStyle w:val="IntenseEmphasis"/>
+        </w:rPr>
+      </w:pPr>
+      <w:r>
+        <w:rPr>
+          <w:rStyle w:val="IntenseEmphasis"/>
+        </w:rPr>
+        <w:t>Deliverables</w:t>
       </w:r>
     </w:p>
     <w:p>
@@ -5539,7 +5570,7 @@
         <w:rPr>
           <w:lang w:eastAsia="en-GB"/>
         </w:rPr>
-        <w:t>Client Application</w:t>
+        <w:t>Infrastructure to manage all the applications</w:t>
       </w:r>
     </w:p>
     <w:p>
@@ -5557,7 +5588,7 @@
         <w:rPr>
           <w:lang w:eastAsia="en-GB"/>
         </w:rPr>
-        <w:t>Edge Node Applications</w:t>
+        <w:t>Client Application</w:t>
       </w:r>
     </w:p>
     <w:p>
@@ -5575,6 +5606,24 @@
         <w:rPr>
           <w:lang w:eastAsia="en-GB"/>
         </w:rPr>
+        <w:t>Edge Node Applications</w:t>
+      </w:r>
+    </w:p>
+    <w:p>
+      <w:pPr>
+        <w:pStyle w:val="ListParagraph"/>
+        <w:numPr>
+          <w:ilvl w:val="0"/>
+          <w:numId w:val="6"/>
+        </w:numPr>
+        <w:rPr>
+          <w:lang w:eastAsia="en-GB"/>
+        </w:rPr>
+      </w:pPr>
+      <w:r>
+        <w:rPr>
+          <w:lang w:eastAsia="en-GB"/>
+        </w:rPr>
         <w:t>Data Centre Application</w:t>
       </w:r>
     </w:p>
@@ -5608,15 +5657,7 @@
         <w:t>. (2016,10,18).</w:t>
       </w:r>
       <w:r>
-        <w:t xml:space="preserve"> EDGE COMPUTING IN THE </w:t>
-      </w:r>
-      <w:proofErr w:type="spellStart"/>
-      <w:r>
-        <w:t>IoT</w:t>
-      </w:r>
-      <w:proofErr w:type="spellEnd"/>
-      <w:r>
-        <w:t>: Forecasts, key benefits, and top industries adopting an analytics model that improves processing and cuts costs</w:t>
+        <w:t xml:space="preserve"> EDGE COMPUTING IN THE IoT: Forecasts, key benefits, and top industries adopting an analytics model that improves processing and cuts costs</w:t>
       </w:r>
       <w:r>
         <w:t xml:space="preserve"> </w:t>
@@ -5878,15 +5919,7 @@
         <w:t xml:space="preserve"> </w:t>
       </w:r>
       <w:r>
-        <w:t xml:space="preserve">"Home - </w:t>
-      </w:r>
-      <w:proofErr w:type="spellStart"/>
-      <w:r>
-        <w:t>Lighttpd</w:t>
-      </w:r>
-      <w:proofErr w:type="spellEnd"/>
-      <w:r>
-        <w:t xml:space="preserve"> - fly light</w:t>
+        <w:t>"Home - Lighttpd - fly light</w:t>
       </w:r>
       <w:r>
         <w:t xml:space="preserve">" </w:t>
@@ -5925,6 +5958,7 @@
         <w:ind w:left="284" w:hanging="284"/>
       </w:pPr>
       <w:r>
+        <w:lastRenderedPageBreak/>
         <w:t>[14</w:t>
       </w:r>
       <w:r>
@@ -5946,7 +5980,6 @@
         <w:ind w:left="284" w:hanging="284"/>
       </w:pPr>
       <w:r>
-        <w:lastRenderedPageBreak/>
         <w:t>[1</w:t>
       </w:r>
       <w:r>
@@ -6028,15 +6061,7 @@
         <w:ind w:left="284" w:hanging="284"/>
       </w:pPr>
       <w:r>
-        <w:t xml:space="preserve">[18] S. </w:t>
-      </w:r>
-      <w:proofErr w:type="spellStart"/>
-      <w:r>
-        <w:t>Seshachala</w:t>
-      </w:r>
-      <w:proofErr w:type="spellEnd"/>
-      <w:r>
-        <w:t xml:space="preserve"> "Webinars &amp; hangouts</w:t>
+        <w:t>[18] S. Seshachala "Webinars &amp; hangouts</w:t>
       </w:r>
       <w:r>
         <w:t xml:space="preserve">" in DevOps Toolbox, DevOps.com, 2014. [Online]. Available: </w:t>
@@ -6092,22 +6117,52 @@
       <w:r>
         <w:t xml:space="preserve"> </w:t>
       </w:r>
-      <w:proofErr w:type="spellStart"/>
-      <w:r>
-        <w:t>lherrera</w:t>
-      </w:r>
-      <w:proofErr w:type="spellEnd"/>
-      <w:r>
-        <w:t xml:space="preserve"> and L. H. Benítez</w:t>
+      <w:r>
+        <w:t>lherrera and L. H. Benítez</w:t>
       </w:r>
       <w:r>
         <w:t>.</w:t>
       </w:r>
       <w:r>
-        <w:t xml:space="preserve"> "Poor man’s load balancing with Docker" Medium, 2016. [Online]. Available: https://medium.com/@lherrera/poor-mans-load-balancing-wi</w:t>
-      </w:r>
-      <w:r>
-        <w:t>th-docker-2be014983e5</w:t>
+        <w:t xml:space="preserve"> "Poor man’s load balancing with Docker" Medium, 2016. [Online]. Available: </w:t>
+      </w:r>
+      <w:r>
+        <w:t>https://medium.com/@lherrera/poor-mans-load-balancing-with-docker-2be014983e5</w:t>
+      </w:r>
+    </w:p>
+    <w:p>
+      <w:pPr>
+        <w:spacing w:line="240" w:lineRule="auto"/>
+        <w:ind w:left="284" w:hanging="284"/>
+      </w:pPr>
+      <w:r>
+        <w:t>[2</w:t>
+      </w:r>
+      <w:r>
+        <w:t>2</w:t>
+      </w:r>
+      <w:r>
+        <w:t>]</w:t>
+      </w:r>
+      <w:r>
+        <w:t xml:space="preserve"> </w:t>
+      </w:r>
+      <w:r>
+        <w:t>N. Takahashi, H. Tanaka, and R. Kawamura</w:t>
+      </w:r>
+      <w:r>
+        <w:t>.</w:t>
+      </w:r>
+      <w:bookmarkStart w:id="0" w:name="_GoBack"/>
+      <w:bookmarkEnd w:id="0"/>
+      <w:r>
+        <w:t xml:space="preserve"> "Analysis of process assignment in multi-tier mobile cloud computing and application to edge accelerated web </w:t>
+      </w:r>
+      <w:r>
+        <w:t>browsing - IEEE Xplore document</w:t>
+      </w:r>
+      <w:r>
+        <w:t>" 2015. [Online]. Available: http://ieeexplore.ieee.org/document/7130892</w:t>
       </w:r>
     </w:p>
     <w:sectPr>

</xml_diff>

<commit_message>
Connor: Updated proj document and updating server.js after changing the response a small amount
</commit_message>
<xml_diff>
--- a/Documentation/40103631 - Project Description, Solution Approach and Work Plan.docx
+++ b/Documentation/40103631 - Project Description, Solution Approach and Work Plan.docx
@@ -44,6 +44,12 @@
           <w:rFonts w:ascii="Times New Roman" w:hAnsi="Times New Roman" w:cs="Times New Roman"/>
         </w:rPr>
         <w:t>Project Description</w:t>
+      </w:r>
+      <w:r>
+        <w:rPr>
+          <w:rFonts w:ascii="Times New Roman" w:hAnsi="Times New Roman" w:cs="Times New Roman"/>
+        </w:rPr>
+        <w:t xml:space="preserve"> </w:t>
       </w:r>
     </w:p>
     <w:p>
@@ -229,26 +235,16 @@
           <w:rFonts w:cs="Times New Roman"/>
           <w:lang w:eastAsia="en-GB"/>
         </w:rPr>
-        <w:t xml:space="preserve">e cloud or a remote data </w:t>
-      </w:r>
-      <w:proofErr w:type="spellStart"/>
+        <w:t>e cloud or a remote data cente</w:t>
+      </w:r>
       <w:r>
         <w:rPr>
           <w:rStyle w:val="Emphasis"/>
           <w:rFonts w:cs="Times New Roman"/>
           <w:lang w:eastAsia="en-GB"/>
         </w:rPr>
-        <w:t>cente</w:t>
-      </w:r>
-      <w:r>
-        <w:rPr>
-          <w:rStyle w:val="Emphasis"/>
-          <w:rFonts w:cs="Times New Roman"/>
-          <w:lang w:eastAsia="en-GB"/>
-        </w:rPr>
         <w:t>r</w:t>
       </w:r>
-      <w:proofErr w:type="spellEnd"/>
       <w:r>
         <w:rPr>
           <w:rStyle w:val="Emphasis"/>
@@ -1755,6 +1751,13 @@
         </w:rPr>
         <w:t>workloads to the Edge Node</w:t>
       </w:r>
+      <w:r>
+        <w:rPr>
+          <w:rFonts w:eastAsia="Times New Roman" w:cs="Times New Roman"/>
+          <w:lang w:eastAsia="en-GB"/>
+        </w:rPr>
+        <w:t>, such as processing data in a way that it would have been processed in the Data Centre</w:t>
+      </w:r>
     </w:p>
     <w:p>
       <w:pPr>
@@ -3624,7 +3627,6 @@
           <w:lang w:eastAsia="en-GB"/>
         </w:rPr>
       </w:pPr>
-      <w:proofErr w:type="spellStart"/>
       <w:r>
         <w:rPr>
           <w:rFonts w:eastAsia="Times New Roman" w:cs="Times New Roman"/>
@@ -3632,7 +3634,6 @@
         </w:rPr>
         <w:t>Lighttpd</w:t>
       </w:r>
-      <w:proofErr w:type="spellEnd"/>
       <w:r>
         <w:rPr>
           <w:rFonts w:eastAsia="Times New Roman" w:cs="Times New Roman"/>
@@ -4083,6 +4084,22 @@
       <w:pPr>
         <w:rPr>
           <w:rStyle w:val="IntenseEmphasis"/>
+          <w:rFonts w:cs="Times New Roman"/>
+        </w:rPr>
+      </w:pPr>
+    </w:p>
+    <w:p>
+      <w:pPr>
+        <w:rPr>
+          <w:rStyle w:val="IntenseEmphasis"/>
+          <w:rFonts w:cs="Times New Roman"/>
+        </w:rPr>
+      </w:pPr>
+    </w:p>
+    <w:p>
+      <w:pPr>
+        <w:rPr>
+          <w:rStyle w:val="IntenseEmphasis"/>
           <w:rFonts w:eastAsia="Times New Roman" w:cs="Times New Roman"/>
           <w:b w:val="0"/>
           <w:bCs w:val="0"/>
@@ -4097,6 +4114,7 @@
           <w:rStyle w:val="IntenseEmphasis"/>
           <w:rFonts w:cs="Times New Roman"/>
         </w:rPr>
+        <w:lastRenderedPageBreak/>
         <w:t>Client</w:t>
       </w:r>
     </w:p>
@@ -4112,7 +4130,6 @@
           <w:rFonts w:eastAsia="Times New Roman" w:cs="Times New Roman"/>
           <w:lang w:eastAsia="en-GB"/>
         </w:rPr>
-        <w:lastRenderedPageBreak/>
         <w:t>Electron [</w:t>
       </w:r>
       <w:hyperlink r:id="rId24" w:history="1">
@@ -4763,21 +4780,12 @@
           <w:lang w:eastAsia="en-GB"/>
         </w:rPr>
       </w:pPr>
-      <w:proofErr w:type="spellStart"/>
-      <w:r>
-        <w:rPr>
-          <w:rFonts w:eastAsia="Times New Roman" w:cs="Times New Roman"/>
-          <w:lang w:eastAsia="en-GB"/>
-        </w:rPr>
-        <w:t>Redis</w:t>
-      </w:r>
-      <w:proofErr w:type="spellEnd"/>
-      <w:r>
-        <w:rPr>
-          <w:rFonts w:eastAsia="Times New Roman" w:cs="Times New Roman"/>
-          <w:lang w:eastAsia="en-GB"/>
-        </w:rPr>
-        <w:t xml:space="preserve"> [</w:t>
+      <w:r>
+        <w:rPr>
+          <w:rFonts w:eastAsia="Times New Roman" w:cs="Times New Roman"/>
+          <w:lang w:eastAsia="en-GB"/>
+        </w:rPr>
+        <w:t>Redis [</w:t>
       </w:r>
       <w:hyperlink r:id="rId27" w:history="1">
         <w:r>
@@ -4809,21 +4817,12 @@
           <w:lang w:eastAsia="en-GB"/>
         </w:rPr>
       </w:pPr>
-      <w:proofErr w:type="spellStart"/>
-      <w:r>
-        <w:rPr>
-          <w:rFonts w:eastAsia="Times New Roman" w:cs="Times New Roman"/>
-          <w:lang w:eastAsia="en-GB"/>
-        </w:rPr>
-        <w:t>Memcached</w:t>
-      </w:r>
-      <w:proofErr w:type="spellEnd"/>
-      <w:r>
-        <w:rPr>
-          <w:rFonts w:eastAsia="Times New Roman" w:cs="Times New Roman"/>
-          <w:lang w:eastAsia="en-GB"/>
-        </w:rPr>
-        <w:t xml:space="preserve"> [</w:t>
+      <w:r>
+        <w:rPr>
+          <w:rFonts w:eastAsia="Times New Roman" w:cs="Times New Roman"/>
+          <w:lang w:eastAsia="en-GB"/>
+        </w:rPr>
+        <w:t>Memcached [</w:t>
       </w:r>
       <w:hyperlink r:id="rId28" w:history="1">
         <w:r>
@@ -4871,21 +4870,12 @@
         </w:rPr>
         <w:t xml:space="preserve">. </w:t>
       </w:r>
-      <w:proofErr w:type="spellStart"/>
-      <w:r>
-        <w:rPr>
-          <w:rFonts w:eastAsia="Times New Roman" w:cs="Times New Roman"/>
-          <w:lang w:eastAsia="en-GB"/>
-        </w:rPr>
-        <w:t>Memcached</w:t>
-      </w:r>
-      <w:proofErr w:type="spellEnd"/>
-      <w:r>
-        <w:rPr>
-          <w:rFonts w:eastAsia="Times New Roman" w:cs="Times New Roman"/>
-          <w:lang w:eastAsia="en-GB"/>
-        </w:rPr>
-        <w:t xml:space="preserve"> </w:t>
+      <w:r>
+        <w:rPr>
+          <w:rFonts w:eastAsia="Times New Roman" w:cs="Times New Roman"/>
+          <w:lang w:eastAsia="en-GB"/>
+        </w:rPr>
+        <w:t xml:space="preserve">Memcached </w:t>
       </w:r>
       <w:r>
         <w:rPr>
@@ -4913,23 +4903,7 @@
           <w:rFonts w:eastAsia="Times New Roman" w:cs="Times New Roman"/>
           <w:lang w:eastAsia="en-GB"/>
         </w:rPr>
-        <w:t xml:space="preserve">but </w:t>
-      </w:r>
-      <w:proofErr w:type="spellStart"/>
-      <w:r>
-        <w:rPr>
-          <w:rFonts w:eastAsia="Times New Roman" w:cs="Times New Roman"/>
-          <w:lang w:eastAsia="en-GB"/>
-        </w:rPr>
-        <w:t>Redis</w:t>
-      </w:r>
-      <w:proofErr w:type="spellEnd"/>
-      <w:r>
-        <w:rPr>
-          <w:rFonts w:eastAsia="Times New Roman" w:cs="Times New Roman"/>
-          <w:lang w:eastAsia="en-GB"/>
-        </w:rPr>
-        <w:t xml:space="preserve"> has more scope to be configured to meet requirements [</w:t>
+        <w:t>but Redis has more scope to be configured to meet requirements [</w:t>
       </w:r>
       <w:hyperlink r:id="rId29" w:history="1">
         <w:r>
@@ -5085,15 +5059,7 @@
             <w:rFonts w:eastAsia="Times New Roman" w:cs="Times New Roman"/>
             <w:lang w:eastAsia="en-GB"/>
           </w:rPr>
-          <w:t>2</w:t>
-        </w:r>
-        <w:r>
-          <w:rPr>
-            <w:rStyle w:val="Hyperlink"/>
-            <w:rFonts w:eastAsia="Times New Roman" w:cs="Times New Roman"/>
-            <w:lang w:eastAsia="en-GB"/>
-          </w:rPr>
-          <w:t>6</w:t>
+          <w:t>26</w:t>
         </w:r>
       </w:hyperlink>
       <w:r>
@@ -5121,6 +5087,7 @@
           <w:rFonts w:eastAsia="Times New Roman" w:cs="Times New Roman"/>
           <w:lang w:eastAsia="en-GB"/>
         </w:rPr>
+        <w:lastRenderedPageBreak/>
         <w:t>Jasper [</w:t>
       </w:r>
       <w:hyperlink r:id="rId33" w:history="1">
@@ -5130,15 +5097,7 @@
             <w:rFonts w:eastAsia="Times New Roman" w:cs="Times New Roman"/>
             <w:lang w:eastAsia="en-GB"/>
           </w:rPr>
-          <w:t>2</w:t>
-        </w:r>
-        <w:r>
-          <w:rPr>
-            <w:rStyle w:val="Hyperlink"/>
-            <w:rFonts w:eastAsia="Times New Roman" w:cs="Times New Roman"/>
-            <w:lang w:eastAsia="en-GB"/>
-          </w:rPr>
-          <w:t>7</w:t>
+          <w:t>27</w:t>
         </w:r>
       </w:hyperlink>
       <w:r>
@@ -5161,7 +5120,6 @@
           <w:rFonts w:eastAsia="Times New Roman" w:cs="Times New Roman"/>
           <w:lang w:eastAsia="en-GB"/>
         </w:rPr>
-        <w:lastRenderedPageBreak/>
         <w:t xml:space="preserve">The setup time for preparing, </w:t>
       </w:r>
       <w:r>
@@ -5311,7 +5269,7 @@
           <w:rFonts w:eastAsia="Times New Roman" w:cs="Times New Roman"/>
           <w:lang w:eastAsia="en-GB"/>
         </w:rPr>
-        <w:t xml:space="preserve">Julius requires training whereas when you use Jasper </w:t>
+        <w:t xml:space="preserve">Jasper </w:t>
       </w:r>
       <w:r>
         <w:rPr>
@@ -5346,7 +5304,14 @@
           <w:rFonts w:eastAsia="Times New Roman" w:cs="Times New Roman"/>
           <w:lang w:eastAsia="en-GB"/>
         </w:rPr>
-        <w:t xml:space="preserve"> engine and </w:t>
+        <w:t xml:space="preserve"> engine </w:t>
+      </w:r>
+      <w:r>
+        <w:rPr>
+          <w:rFonts w:eastAsia="Times New Roman" w:cs="Times New Roman"/>
+          <w:lang w:eastAsia="en-GB"/>
+        </w:rPr>
+        <w:t xml:space="preserve">ensures that </w:t>
       </w:r>
       <w:r>
         <w:rPr>
@@ -5403,7 +5368,28 @@
           <w:rFonts w:eastAsia="Times New Roman" w:cs="Times New Roman"/>
           <w:lang w:eastAsia="en-GB"/>
         </w:rPr>
-        <w:t>There are a few possible options for the Machine Learning technologies that can be used</w:t>
+        <w:t xml:space="preserve">These are a </w:t>
+      </w:r>
+      <w:r>
+        <w:rPr>
+          <w:rFonts w:eastAsia="Times New Roman" w:cs="Times New Roman"/>
+          <w:lang w:eastAsia="en-GB"/>
+        </w:rPr>
+        <w:t xml:space="preserve">few </w:t>
+      </w:r>
+      <w:r>
+        <w:rPr>
+          <w:rFonts w:eastAsia="Times New Roman" w:cs="Times New Roman"/>
+          <w:lang w:eastAsia="en-GB"/>
+        </w:rPr>
+        <w:t xml:space="preserve">of the </w:t>
+      </w:r>
+      <w:r>
+        <w:rPr>
+          <w:rFonts w:eastAsia="Times New Roman" w:cs="Times New Roman"/>
+          <w:lang w:eastAsia="en-GB"/>
+        </w:rPr>
+        <w:t>possible options for the Machine Learning technologies that can be used</w:t>
       </w:r>
     </w:p>
     <w:p>
@@ -5462,15 +5448,29 @@
           <w:lang w:eastAsia="en-GB"/>
         </w:rPr>
       </w:pPr>
-      <w:proofErr w:type="spellStart"/>
-      <w:r>
-        <w:rPr>
-          <w:rFonts w:eastAsia="Times New Roman" w:cs="Times New Roman"/>
-          <w:lang w:eastAsia="en-GB"/>
-        </w:rPr>
-        <w:t>Tensorflow</w:t>
-      </w:r>
-      <w:proofErr w:type="spellEnd"/>
+      <w:r>
+        <w:rPr>
+          <w:rFonts w:eastAsia="Times New Roman" w:cs="Times New Roman"/>
+          <w:lang w:eastAsia="en-GB"/>
+        </w:rPr>
+        <w:t>Tensor</w:t>
+      </w:r>
+      <w:r>
+        <w:rPr>
+          <w:rFonts w:eastAsia="Times New Roman" w:cs="Times New Roman"/>
+          <w:lang w:eastAsia="en-GB"/>
+        </w:rPr>
+        <w:t>F</w:t>
+      </w:r>
+      <w:bookmarkStart w:id="0" w:name="_GoBack"/>
+      <w:bookmarkEnd w:id="0"/>
+      <w:r>
+        <w:rPr>
+          <w:rFonts w:eastAsia="Times New Roman" w:cs="Times New Roman"/>
+          <w:lang w:eastAsia="en-GB"/>
+        </w:rPr>
+        <w:t>low</w:t>
+      </w:r>
       <w:r>
         <w:rPr>
           <w:rFonts w:eastAsia="Times New Roman" w:cs="Times New Roman"/>
@@ -5508,7 +5508,42 @@
           <w:rFonts w:eastAsia="Times New Roman" w:cs="Times New Roman"/>
           <w:lang w:eastAsia="en-GB"/>
         </w:rPr>
-        <w:t xml:space="preserve">It will be hard to know exactly what the best machine learning technology or library is until it can be tested for speed and compatibility in this environment. </w:t>
+        <w:t xml:space="preserve">It will be hard to know exactly what the best machine learning technology or library is until it can be tested for speed and compatibility </w:t>
+      </w:r>
+      <w:r>
+        <w:rPr>
+          <w:rFonts w:eastAsia="Times New Roman" w:cs="Times New Roman"/>
+          <w:lang w:eastAsia="en-GB"/>
+        </w:rPr>
+        <w:t>within</w:t>
+      </w:r>
+      <w:r>
+        <w:rPr>
+          <w:rFonts w:eastAsia="Times New Roman" w:cs="Times New Roman"/>
+          <w:lang w:eastAsia="en-GB"/>
+        </w:rPr>
+        <w:t xml:space="preserve"> the </w:t>
+      </w:r>
+      <w:r>
+        <w:rPr>
+          <w:rFonts w:eastAsia="Times New Roman" w:cs="Times New Roman"/>
+          <w:lang w:eastAsia="en-GB"/>
+        </w:rPr>
+        <w:t>D</w:t>
+      </w:r>
+      <w:r>
+        <w:rPr>
+          <w:rFonts w:eastAsia="Times New Roman" w:cs="Times New Roman"/>
+          <w:lang w:eastAsia="en-GB"/>
+        </w:rPr>
+        <w:t>ocker environment</w:t>
+      </w:r>
+      <w:r>
+        <w:rPr>
+          <w:rFonts w:eastAsia="Times New Roman" w:cs="Times New Roman"/>
+          <w:lang w:eastAsia="en-GB"/>
+        </w:rPr>
+        <w:t xml:space="preserve">. </w:t>
       </w:r>
       <w:r>
         <w:rPr>
@@ -5636,8 +5671,6 @@
         </w:rPr>
         <w:t xml:space="preserve"> for information pre-emptively</w:t>
       </w:r>
-      <w:bookmarkStart w:id="0" w:name="_GoBack"/>
-      <w:bookmarkEnd w:id="0"/>
       <w:r>
         <w:rPr>
           <w:rFonts w:eastAsia="Times New Roman" w:cs="Times New Roman"/>
@@ -5775,7 +5808,21 @@
           <w:rFonts w:eastAsia="Times New Roman" w:cs="Times New Roman"/>
           <w:lang w:eastAsia="en-GB"/>
         </w:rPr>
-        <w:t xml:space="preserve">In the Data Centre </w:t>
+        <w:t>In the Data Centre</w:t>
+      </w:r>
+      <w:r>
+        <w:rPr>
+          <w:rFonts w:eastAsia="Times New Roman" w:cs="Times New Roman"/>
+          <w:lang w:eastAsia="en-GB"/>
+        </w:rPr>
+        <w:t>,</w:t>
+      </w:r>
+      <w:r>
+        <w:rPr>
+          <w:rFonts w:eastAsia="Times New Roman" w:cs="Times New Roman"/>
+          <w:lang w:eastAsia="en-GB"/>
+        </w:rPr>
+        <w:t xml:space="preserve"> </w:t>
       </w:r>
       <w:r>
         <w:rPr>
@@ -5894,6 +5941,27 @@
           <w:lang w:eastAsia="en-GB"/>
         </w:rPr>
         <w:t>.</w:t>
+      </w:r>
+      <w:r>
+        <w:rPr>
+          <w:rFonts w:eastAsia="Times New Roman" w:cs="Times New Roman"/>
+          <w:lang w:eastAsia="en-GB"/>
+        </w:rPr>
+        <w:t xml:space="preserve"> It will also be possible to </w:t>
+      </w:r>
+      <w:r>
+        <w:rPr>
+          <w:rFonts w:eastAsia="Times New Roman" w:cs="Times New Roman"/>
+          <w:lang w:eastAsia="en-GB"/>
+        </w:rPr>
+        <w:t>utilise</w:t>
+      </w:r>
+      <w:r>
+        <w:rPr>
+          <w:rFonts w:eastAsia="Times New Roman" w:cs="Times New Roman"/>
+          <w:lang w:eastAsia="en-GB"/>
+        </w:rPr>
+        <w:t xml:space="preserve"> existing websites as the Data Centre in this project.</w:t>
       </w:r>
     </w:p>
     <w:p>
@@ -6345,15 +6413,20 @@
         </w:rPr>
         <w:t xml:space="preserve">. The electron application will consist of HTML and </w:t>
       </w:r>
-      <w:proofErr w:type="spellStart"/>
-      <w:r>
-        <w:rPr>
-          <w:rFonts w:cs="Times New Roman"/>
-          <w:lang w:eastAsia="en-GB"/>
-        </w:rPr>
-        <w:t>Javascript</w:t>
-      </w:r>
-      <w:proofErr w:type="spellEnd"/>
+      <w:r>
+        <w:rPr>
+          <w:rFonts w:cs="Times New Roman"/>
+          <w:lang w:eastAsia="en-GB"/>
+        </w:rPr>
+        <w:t>Java</w:t>
+      </w:r>
+      <w:r>
+        <w:rPr>
+          <w:rFonts w:cs="Times New Roman"/>
+          <w:lang w:eastAsia="en-GB"/>
+        </w:rPr>
+        <w:t>Script</w:t>
+      </w:r>
     </w:p>
     <w:p>
       <w:pPr>
@@ -6379,23 +6452,7 @@
           <w:rFonts w:cs="Times New Roman"/>
           <w:lang w:eastAsia="en-GB"/>
         </w:rPr>
-        <w:t xml:space="preserve">, these will be delivered as source code that contains a </w:t>
-      </w:r>
-      <w:proofErr w:type="spellStart"/>
-      <w:r>
-        <w:rPr>
-          <w:rFonts w:cs="Times New Roman"/>
-          <w:lang w:eastAsia="en-GB"/>
-        </w:rPr>
-        <w:t>Dockerfile</w:t>
-      </w:r>
-      <w:proofErr w:type="spellEnd"/>
-      <w:r>
-        <w:rPr>
-          <w:rFonts w:cs="Times New Roman"/>
-          <w:lang w:eastAsia="en-GB"/>
-        </w:rPr>
-        <w:t xml:space="preserve"> so it can be built and </w:t>
+        <w:t xml:space="preserve">, these will be delivered as source code that contains a Dockerfile so it can be built and </w:t>
       </w:r>
       <w:r>
         <w:rPr>
@@ -6894,21 +6951,7 @@
         <w:rPr>
           <w:rFonts w:cs="Times New Roman"/>
         </w:rPr>
-        <w:t xml:space="preserve">[12] "Home - </w:t>
-      </w:r>
-      <w:proofErr w:type="spellStart"/>
-      <w:r>
-        <w:rPr>
-          <w:rFonts w:cs="Times New Roman"/>
-        </w:rPr>
-        <w:t>Lighttpd</w:t>
-      </w:r>
-      <w:proofErr w:type="spellEnd"/>
-      <w:r>
-        <w:rPr>
-          <w:rFonts w:cs="Times New Roman"/>
-        </w:rPr>
-        <w:t xml:space="preserve"> - fly light" [Online]. Available: https://www.lighttpd.net</w:t>
+        <w:t>[12] "Home - Lighttpd - fly light" [Online]. Available: https://www.lighttpd.net</w:t>
       </w:r>
     </w:p>
     <w:p>
@@ -6956,21 +6999,7 @@
         <w:rPr>
           <w:rFonts w:cs="Times New Roman"/>
         </w:rPr>
-        <w:t>[14] "</w:t>
-      </w:r>
-      <w:proofErr w:type="spellStart"/>
-      <w:r>
-        <w:rPr>
-          <w:rFonts w:cs="Times New Roman"/>
-        </w:rPr>
-        <w:t>Redis</w:t>
-      </w:r>
-      <w:proofErr w:type="spellEnd"/>
-      <w:r>
-        <w:rPr>
-          <w:rFonts w:cs="Times New Roman"/>
-        </w:rPr>
-        <w:t>" [Online]. Available: http://redis.io</w:t>
+        <w:t>[14] "Redis" [Online]. Available: http://redis.io</w:t>
       </w:r>
     </w:p>
     <w:p>
@@ -6985,21 +7014,7 @@
         <w:rPr>
           <w:rFonts w:cs="Times New Roman"/>
         </w:rPr>
-        <w:t>[15] "</w:t>
-      </w:r>
-      <w:proofErr w:type="spellStart"/>
-      <w:r>
-        <w:rPr>
-          <w:rFonts w:cs="Times New Roman"/>
-        </w:rPr>
-        <w:t>Memcached</w:t>
-      </w:r>
-      <w:proofErr w:type="spellEnd"/>
-      <w:r>
-        <w:rPr>
-          <w:rFonts w:cs="Times New Roman"/>
-        </w:rPr>
-        <w:t>" [Online]. Available: https://memcached.org</w:t>
+        <w:t>[15] "Memcached" [Online]. Available: https://memcached.org</w:t>
       </w:r>
     </w:p>
     <w:p>
@@ -7014,35 +7029,7 @@
         <w:rPr>
           <w:rFonts w:cs="Times New Roman"/>
         </w:rPr>
-        <w:t xml:space="preserve">[16] I. Haber. "Why </w:t>
-      </w:r>
-      <w:proofErr w:type="spellStart"/>
-      <w:r>
-        <w:rPr>
-          <w:rFonts w:cs="Times New Roman"/>
-        </w:rPr>
-        <w:t>Redis</w:t>
-      </w:r>
-      <w:proofErr w:type="spellEnd"/>
-      <w:r>
-        <w:rPr>
-          <w:rFonts w:cs="Times New Roman"/>
-        </w:rPr>
-        <w:t xml:space="preserve"> beats </w:t>
-      </w:r>
-      <w:proofErr w:type="spellStart"/>
-      <w:r>
-        <w:rPr>
-          <w:rFonts w:cs="Times New Roman"/>
-        </w:rPr>
-        <w:t>Memcached</w:t>
-      </w:r>
-      <w:proofErr w:type="spellEnd"/>
-      <w:r>
-        <w:rPr>
-          <w:rFonts w:cs="Times New Roman"/>
-        </w:rPr>
-        <w:t xml:space="preserve"> for caching" InfoWorld, 2016. [Online]. Available: http://www.infoworld.com/article/3063161/application-development/why-redis-beats-memcached-for-caching.html</w:t>
+        <w:t>[16] I. Haber. "Why Redis beats Memcached for caching" InfoWorld, 2016. [Online]. Available: http://www.infoworld.com/article/3063161/application-development/why-redis-beats-memcached-for-caching.html</w:t>
       </w:r>
     </w:p>
     <w:p>
@@ -7078,21 +7065,7 @@
         <w:rPr>
           <w:rFonts w:cs="Times New Roman"/>
         </w:rPr>
-        <w:t xml:space="preserve">[18] S. </w:t>
-      </w:r>
-      <w:proofErr w:type="spellStart"/>
-      <w:r>
-        <w:rPr>
-          <w:rFonts w:cs="Times New Roman"/>
-        </w:rPr>
-        <w:t>Seshachala</w:t>
-      </w:r>
-      <w:proofErr w:type="spellEnd"/>
-      <w:r>
-        <w:rPr>
-          <w:rFonts w:cs="Times New Roman"/>
-        </w:rPr>
-        <w:t xml:space="preserve"> "Webinars &amp; hangouts" in DevOps Toolbox, DevOps.com, 2014. [Online]. Available: </w:t>
+        <w:t xml:space="preserve">[18] S. Seshachala "Webinars &amp; hangouts" in DevOps Toolbox, DevOps.com, 2014. [Online]. Available: </w:t>
       </w:r>
       <w:r>
         <w:rPr>
@@ -7161,21 +7134,7 @@
         <w:rPr>
           <w:rFonts w:cs="Times New Roman"/>
         </w:rPr>
-        <w:t xml:space="preserve">[21] </w:t>
-      </w:r>
-      <w:proofErr w:type="spellStart"/>
-      <w:r>
-        <w:rPr>
-          <w:rFonts w:cs="Times New Roman"/>
-        </w:rPr>
-        <w:t>lherrera</w:t>
-      </w:r>
-      <w:proofErr w:type="spellEnd"/>
-      <w:r>
-        <w:rPr>
-          <w:rFonts w:cs="Times New Roman"/>
-        </w:rPr>
-        <w:t xml:space="preserve"> and L. H. Benítez. "Poor man’s load balancing with Docker" Medium, 2016. [Online]. Available: </w:t>
+        <w:t xml:space="preserve">[21] lherrera and L. H. Benítez. "Poor man’s load balancing with Docker" Medium, 2016. [Online]. Available: </w:t>
       </w:r>
       <w:r>
         <w:rPr>
@@ -7202,21 +7161,7 @@
         <w:rPr>
           <w:rFonts w:cs="Times New Roman"/>
         </w:rPr>
-        <w:t xml:space="preserve">N. Takahashi, H. Tanaka, and R. Kawamura. "Analysis of process assignment in multi-tier mobile cloud computing and application to edge accelerated web browsing - IEEE </w:t>
-      </w:r>
-      <w:proofErr w:type="spellStart"/>
-      <w:r>
-        <w:rPr>
-          <w:rFonts w:cs="Times New Roman"/>
-        </w:rPr>
-        <w:t>Xplore</w:t>
-      </w:r>
-      <w:proofErr w:type="spellEnd"/>
-      <w:r>
-        <w:rPr>
-          <w:rFonts w:cs="Times New Roman"/>
-        </w:rPr>
-        <w:t xml:space="preserve"> document" 2015. [Online]. Available: </w:t>
+        <w:t xml:space="preserve">N. Takahashi, H. Tanaka, and R. Kawamura. "Analysis of process assignment in multi-tier mobile cloud computing and application to edge accelerated web browsing - IEEE Xplore document" 2015. [Online]. Available: </w:t>
       </w:r>
       <w:r>
         <w:rPr>
@@ -7270,77 +7215,7 @@
         <w:rPr>
           <w:rFonts w:cs="Times New Roman"/>
         </w:rPr>
-        <w:t xml:space="preserve">[24] C. </w:t>
-      </w:r>
-      <w:proofErr w:type="spellStart"/>
-      <w:r>
-        <w:rPr>
-          <w:rFonts w:cs="Times New Roman"/>
-        </w:rPr>
-        <w:t>Gaida</w:t>
-      </w:r>
-      <w:proofErr w:type="spellEnd"/>
-      <w:r>
-        <w:rPr>
-          <w:rFonts w:cs="Times New Roman"/>
-        </w:rPr>
-        <w:t xml:space="preserve">, P. Lange, R. </w:t>
-      </w:r>
-      <w:proofErr w:type="spellStart"/>
-      <w:r>
-        <w:rPr>
-          <w:rFonts w:cs="Times New Roman"/>
-        </w:rPr>
-        <w:t>Petrick</w:t>
-      </w:r>
-      <w:proofErr w:type="spellEnd"/>
-      <w:r>
-        <w:rPr>
-          <w:rFonts w:cs="Times New Roman"/>
-        </w:rPr>
-        <w:t xml:space="preserve">, P. </w:t>
-      </w:r>
-      <w:proofErr w:type="spellStart"/>
-      <w:r>
-        <w:rPr>
-          <w:rFonts w:cs="Times New Roman"/>
-        </w:rPr>
-        <w:t>Proba</w:t>
-      </w:r>
-      <w:proofErr w:type="spellEnd"/>
-      <w:r>
-        <w:rPr>
-          <w:rFonts w:cs="Times New Roman"/>
-        </w:rPr>
-        <w:t xml:space="preserve">, A. </w:t>
-      </w:r>
-      <w:proofErr w:type="spellStart"/>
-      <w:r>
-        <w:rPr>
-          <w:rFonts w:cs="Times New Roman"/>
-        </w:rPr>
-        <w:t>Malatawy</w:t>
-      </w:r>
-      <w:proofErr w:type="spellEnd"/>
-      <w:r>
-        <w:rPr>
-          <w:rFonts w:cs="Times New Roman"/>
-        </w:rPr>
-        <w:t xml:space="preserve">, and D. </w:t>
-      </w:r>
-      <w:proofErr w:type="spellStart"/>
-      <w:r>
-        <w:rPr>
-          <w:rFonts w:cs="Times New Roman"/>
-        </w:rPr>
-        <w:t>Suendermann-Oeft</w:t>
-      </w:r>
-      <w:proofErr w:type="spellEnd"/>
-      <w:r>
-        <w:rPr>
-          <w:rFonts w:cs="Times New Roman"/>
-        </w:rPr>
-        <w:t xml:space="preserve">. "Comparing open-source speech recognition Toolkits" 2014. [Online]. Available: </w:t>
+        <w:t xml:space="preserve">[24] C. Gaida, P. Lange, R. Petrick, P. Proba, A. Malatawy, and D. Suendermann-Oeft. "Comparing open-source speech recognition Toolkits" 2014. [Online]. Available: </w:t>
       </w:r>
       <w:r>
         <w:rPr>
@@ -7394,35 +7269,7 @@
         <w:rPr>
           <w:rFonts w:cs="Times New Roman"/>
         </w:rPr>
-        <w:t xml:space="preserve">] </w:t>
-      </w:r>
-      <w:proofErr w:type="spellStart"/>
-      <w:r>
-        <w:rPr>
-          <w:rFonts w:cs="Times New Roman"/>
-        </w:rPr>
-        <w:t>julius</w:t>
-      </w:r>
-      <w:proofErr w:type="spellEnd"/>
-      <w:r>
-        <w:rPr>
-          <w:rFonts w:cs="Times New Roman"/>
-        </w:rPr>
-        <w:t>-speech, "Julius-speech/</w:t>
-      </w:r>
-      <w:proofErr w:type="spellStart"/>
-      <w:r>
-        <w:rPr>
-          <w:rFonts w:cs="Times New Roman"/>
-        </w:rPr>
-        <w:t>julius</w:t>
-      </w:r>
-      <w:proofErr w:type="spellEnd"/>
-      <w:r>
-        <w:rPr>
-          <w:rFonts w:cs="Times New Roman"/>
-        </w:rPr>
-        <w:t xml:space="preserve">" GitHub, 2016. [Online]. Available: </w:t>
+        <w:t xml:space="preserve">] julius-speech, "Julius-speech/julius" GitHub, 2016. [Online]. Available: </w:t>
       </w:r>
       <w:r>
         <w:rPr>
@@ -7563,21 +7410,7 @@
         <w:rPr>
           <w:rFonts w:cs="Times New Roman"/>
         </w:rPr>
-        <w:t>"</w:t>
-      </w:r>
-      <w:proofErr w:type="spellStart"/>
-      <w:r>
-        <w:rPr>
-          <w:rFonts w:cs="Times New Roman"/>
-        </w:rPr>
-        <w:t>TensorFlow</w:t>
-      </w:r>
-      <w:proofErr w:type="spellEnd"/>
-      <w:r>
-        <w:rPr>
-          <w:rFonts w:cs="Times New Roman"/>
-        </w:rPr>
-        <w:t xml:space="preserve"> — an open source software library for machine inte</w:t>
+        <w:t>"TensorFlow — an open source software library for machine inte</w:t>
       </w:r>
       <w:r>
         <w:rPr>

</xml_diff>